<commit_message>
Changes to comments and other changes
</commit_message>
<xml_diff>
--- a/Project_Details_Folder/Android+Fundamentals+Project+Self-Evaluation.docx
+++ b/Project_Details_Folder/Android+Fundamentals+Project+Self-Evaluation.docx
@@ -1,6 +1,6 @@
 
 <file path=word/document.xml><?xml version="1.0" encoding="utf-8"?>
-<w:document xmlns:wpc="http://schemas.microsoft.com/office/word/2010/wordprocessingCanvas" xmlns:mo="http://schemas.microsoft.com/office/mac/office/2008/main" xmlns:mc="http://schemas.openxmlformats.org/markup-compatibility/2006" xmlns:mv="urn:schemas-microsoft-com:mac:vml" xmlns:o="urn:schemas-microsoft-com:office:office" xmlns:r="http://schemas.openxmlformats.org/officeDocument/2006/relationships" xmlns:m="http://schemas.openxmlformats.org/officeDocument/2006/math" xmlns:v="urn:schemas-microsoft-com:vml" xmlns:wp14="http://schemas.microsoft.com/office/word/2010/wordprocessingDrawing" xmlns:wp="http://schemas.openxmlformats.org/drawingml/2006/wordprocessingDrawing" xmlns:w10="urn:schemas-microsoft-com:office:word" xmlns:w="http://schemas.openxmlformats.org/wordprocessingml/2006/main" xmlns:w14="http://schemas.microsoft.com/office/word/2010/wordml" xmlns:wpg="http://schemas.microsoft.com/office/word/2010/wordprocessingGroup" xmlns:wpi="http://schemas.microsoft.com/office/word/2010/wordprocessingInk" xmlns:wne="http://schemas.microsoft.com/office/word/2006/wordml" xmlns:wps="http://schemas.microsoft.com/office/word/2010/wordprocessingShape" mc:Ignorable="w14 wp14">
+<w:document xmlns:wpc="http://schemas.microsoft.com/office/word/2010/wordprocessingCanvas" xmlns:mc="http://schemas.openxmlformats.org/markup-compatibility/2006" xmlns:o="urn:schemas-microsoft-com:office:office" xmlns:r="http://schemas.openxmlformats.org/officeDocument/2006/relationships" xmlns:m="http://schemas.openxmlformats.org/officeDocument/2006/math" xmlns:v="urn:schemas-microsoft-com:vml" xmlns:wp14="http://schemas.microsoft.com/office/word/2010/wordprocessingDrawing" xmlns:wp="http://schemas.openxmlformats.org/drawingml/2006/wordprocessingDrawing" xmlns:w10="urn:schemas-microsoft-com:office:word" xmlns:w="http://schemas.openxmlformats.org/wordprocessingml/2006/main" xmlns:w14="http://schemas.microsoft.com/office/word/2010/wordml" xmlns:w15="http://schemas.microsoft.com/office/word/2012/wordml" xmlns:wpg="http://schemas.microsoft.com/office/word/2010/wordprocessingGroup" xmlns:wpi="http://schemas.microsoft.com/office/word/2010/wordprocessingInk" xmlns:wne="http://schemas.microsoft.com/office/word/2006/wordml" xmlns:wps="http://schemas.microsoft.com/office/word/2010/wordprocessingShape" mc:Ignorable="w14 w15 wp14">
   <w:background w:color="FFFFFF"/>
   <w:body>
     <w:p>
@@ -21,13 +21,13 @@
     </w:p>
     <w:p>
       <w:pPr>
-        <w:pStyle w:val="normal0"/>
+        <w:pStyle w:val="Normal1"/>
         <w:ind w:left="-540"/>
       </w:pPr>
     </w:p>
     <w:p>
       <w:pPr>
-        <w:pStyle w:val="normal0"/>
+        <w:pStyle w:val="Normal1"/>
       </w:pPr>
       <w:r>
         <w:rPr>
@@ -36,10 +36,7 @@
         <w:t xml:space="preserve">Instructions: </w:t>
       </w:r>
       <w:r>
-        <w:t>Once you’ve completed your Final Project, please respond to the questions below. This is a chance for you to briefly explain to the grader your thought-process during development.  Once you are done, include this with the source code and accompanying files</w:t>
-      </w:r>
-      <w:r>
-        <w:t xml:space="preserve"> you are submitting.  Then, give yourself a pat on the back for making a great app!</w:t>
+        <w:t>Once you’ve completed your Final Project, please respond to the questions below. This is a chance for you to briefly explain to the grader your thought-process during development.  Once you are done, include this with the source code and accompanying files you are submitting.  Then, give yourself a pat on the back for making a great app!</w:t>
       </w:r>
     </w:p>
     <w:p>
@@ -66,7 +63,7 @@
     </w:p>
     <w:p>
       <w:pPr>
-        <w:pStyle w:val="normal0"/>
+        <w:pStyle w:val="Normal1"/>
         <w:spacing w:line="240" w:lineRule="auto"/>
       </w:pPr>
       <w:r>
@@ -111,17 +108,58 @@
           </w:tcPr>
           <w:p>
             <w:pPr>
-              <w:pStyle w:val="normal0"/>
+              <w:pStyle w:val="Normal1"/>
               <w:widowControl w:val="0"/>
               <w:spacing w:line="240" w:lineRule="auto"/>
             </w:pPr>
+            <w:r>
+              <w:t xml:space="preserve">&lt;uses-permission </w:t>
+            </w:r>
+            <w:proofErr w:type="spellStart"/>
+            <w:r>
+              <w:t>android:name</w:t>
+            </w:r>
+            <w:proofErr w:type="spellEnd"/>
+            <w:r>
+              <w:t>="</w:t>
+            </w:r>
+            <w:proofErr w:type="spellStart"/>
+            <w:r>
+              <w:t>android.permission.INTERNET</w:t>
+            </w:r>
+            <w:proofErr w:type="spellEnd"/>
+            <w:r>
+              <w:t>" /&gt;</w:t>
+            </w:r>
+          </w:p>
+          <w:p>
+            <w:pPr>
+              <w:pStyle w:val="Normal1"/>
+              <w:widowControl w:val="0"/>
+              <w:numPr>
+                <w:ilvl w:val="0"/>
+                <w:numId w:val="1"/>
+              </w:numPr>
+              <w:spacing w:line="240" w:lineRule="auto"/>
+            </w:pPr>
+            <w:r>
+              <w:t xml:space="preserve">Needs this permission to extract city specific and date specific JSON information from </w:t>
+            </w:r>
+            <w:proofErr w:type="spellStart"/>
+            <w:r>
+              <w:t>Meetup</w:t>
+            </w:r>
+            <w:proofErr w:type="spellEnd"/>
+            <w:r>
+              <w:t xml:space="preserve"> Website.</w:t>
+            </w:r>
           </w:p>
         </w:tc>
       </w:tr>
     </w:tbl>
     <w:p>
       <w:pPr>
-        <w:pStyle w:val="normal0"/>
+        <w:pStyle w:val="Normal1"/>
         <w:spacing w:line="240" w:lineRule="auto"/>
       </w:pPr>
     </w:p>
@@ -134,15 +172,12 @@
       <w:bookmarkStart w:id="3" w:name="h.prln3e7coz9v" w:colFirst="0" w:colLast="0"/>
       <w:bookmarkEnd w:id="3"/>
       <w:r>
-        <w:t>C</w:t>
-      </w:r>
-      <w:r>
-        <w:t>ontent Provider</w:t>
-      </w:r>
-    </w:p>
-    <w:p>
-      <w:pPr>
-        <w:pStyle w:val="normal0"/>
+        <w:t>Content Provider</w:t>
+      </w:r>
+    </w:p>
+    <w:p>
+      <w:pPr>
+        <w:pStyle w:val="Normal1"/>
         <w:spacing w:line="240" w:lineRule="auto"/>
       </w:pPr>
       <w:r>
@@ -150,14 +185,7 @@
           <w:b/>
           <w:color w:val="1155CC"/>
         </w:rPr>
-        <w:t>What is the name of your Content Provider</w:t>
-      </w:r>
-      <w:r>
-        <w:rPr>
-          <w:b/>
-          <w:color w:val="1155CC"/>
-        </w:rPr>
-        <w:t>, and how is it backed?</w:t>
+        <w:t>What is the name of your Content Provider, and how is it backed?</w:t>
       </w:r>
       <w:r>
         <w:rPr>
@@ -181,7 +209,23 @@
           <w:b/>
           <w:color w:val="666666"/>
         </w:rPr>
-        <w:t xml:space="preserve"> backed by an SQLite database, with two tables: </w:t>
+        <w:t xml:space="preserve"> backed by </w:t>
+      </w:r>
+      <w:proofErr w:type="gramStart"/>
+      <w:r>
+        <w:rPr>
+          <w:b/>
+          <w:color w:val="666666"/>
+        </w:rPr>
+        <w:t>an</w:t>
+      </w:r>
+      <w:proofErr w:type="gramEnd"/>
+      <w:r>
+        <w:rPr>
+          <w:b/>
+          <w:color w:val="666666"/>
+        </w:rPr>
+        <w:t xml:space="preserve"> SQLite database, with two tables: </w:t>
       </w:r>
       <w:r>
         <w:rPr>
@@ -248,22 +292,30 @@
           </w:tcPr>
           <w:p>
             <w:pPr>
-              <w:pStyle w:val="normal0"/>
+              <w:pStyle w:val="Normal1"/>
               <w:spacing w:line="240" w:lineRule="auto"/>
             </w:pPr>
+            <w:proofErr w:type="spellStart"/>
+            <w:r>
+              <w:t>ScheduleProvider</w:t>
+            </w:r>
+            <w:proofErr w:type="spellEnd"/>
+            <w:r>
+              <w:t xml:space="preserve"> – backed by SQLite database with two tables ‘schedule’ and ‘location’</w:t>
+            </w:r>
           </w:p>
         </w:tc>
       </w:tr>
     </w:tbl>
     <w:p>
       <w:pPr>
-        <w:pStyle w:val="normal0"/>
+        <w:pStyle w:val="Normal1"/>
         <w:spacing w:line="240" w:lineRule="auto"/>
       </w:pPr>
     </w:p>
     <w:p>
       <w:pPr>
-        <w:pStyle w:val="normal0"/>
+        <w:pStyle w:val="Normal1"/>
         <w:spacing w:line="240" w:lineRule="auto"/>
       </w:pPr>
       <w:r>
@@ -331,22 +383,39 @@
           </w:tcPr>
           <w:p>
             <w:pPr>
-              <w:pStyle w:val="normal0"/>
+              <w:pStyle w:val="Normal1"/>
               <w:spacing w:line="240" w:lineRule="auto"/>
             </w:pPr>
+            <w:proofErr w:type="spellStart"/>
+            <w:r>
+              <w:t>Meetup</w:t>
+            </w:r>
+            <w:proofErr w:type="spellEnd"/>
+            <w:r>
+              <w:t xml:space="preserve"> open events API:</w:t>
+            </w:r>
+          </w:p>
+          <w:p>
+            <w:pPr>
+              <w:pStyle w:val="Normal1"/>
+              <w:spacing w:line="240" w:lineRule="auto"/>
+            </w:pPr>
+            <w:r>
+              <w:t>http://www.meetup.com/meetup_api/docs/2/open_events/</w:t>
+            </w:r>
           </w:p>
         </w:tc>
       </w:tr>
     </w:tbl>
     <w:p>
       <w:pPr>
-        <w:pStyle w:val="normal0"/>
+        <w:pStyle w:val="Normal1"/>
         <w:spacing w:line="240" w:lineRule="auto"/>
       </w:pPr>
     </w:p>
     <w:p>
       <w:pPr>
-        <w:pStyle w:val="normal0"/>
+        <w:pStyle w:val="Normal1"/>
         <w:spacing w:line="240" w:lineRule="auto"/>
       </w:pPr>
       <w:r>
@@ -354,6 +423,7 @@
           <w:b/>
           <w:color w:val="1155CC"/>
         </w:rPr>
+        <w:lastRenderedPageBreak/>
         <w:t xml:space="preserve">If your app uses a </w:t>
       </w:r>
       <w:proofErr w:type="spellStart"/>
@@ -431,22 +501,30 @@
           </w:tcPr>
           <w:p>
             <w:pPr>
-              <w:pStyle w:val="normal0"/>
+              <w:pStyle w:val="Normal1"/>
               <w:spacing w:line="240" w:lineRule="auto"/>
             </w:pPr>
+            <w:proofErr w:type="spellStart"/>
+            <w:r>
+              <w:t>HttpURLConnection</w:t>
+            </w:r>
+            <w:proofErr w:type="spellEnd"/>
+            <w:r>
+              <w:t xml:space="preserve"> is used to talk to the network</w:t>
+            </w:r>
           </w:p>
         </w:tc>
       </w:tr>
     </w:tbl>
     <w:p>
       <w:pPr>
-        <w:pStyle w:val="normal0"/>
+        <w:pStyle w:val="Normal1"/>
         <w:spacing w:line="240" w:lineRule="auto"/>
       </w:pPr>
     </w:p>
     <w:p>
       <w:pPr>
-        <w:pStyle w:val="normal0"/>
+        <w:pStyle w:val="Normal1"/>
         <w:spacing w:line="240" w:lineRule="auto"/>
       </w:pPr>
       <w:r>
@@ -491,7 +569,16 @@
           </w:tcPr>
           <w:p>
             <w:pPr>
-              <w:pStyle w:val="normal0"/>
+              <w:pStyle w:val="Normal1"/>
+              <w:spacing w:line="240" w:lineRule="auto"/>
+            </w:pPr>
+            <w:r>
+              <w:t>Array Adapter</w:t>
+            </w:r>
+          </w:p>
+          <w:p>
+            <w:pPr>
+              <w:pStyle w:val="Normal1"/>
               <w:spacing w:line="240" w:lineRule="auto"/>
             </w:pPr>
           </w:p>
@@ -500,7 +587,7 @@
     </w:tbl>
     <w:p>
       <w:pPr>
-        <w:pStyle w:val="normal0"/>
+        <w:pStyle w:val="Normal1"/>
         <w:spacing w:line="240" w:lineRule="auto"/>
       </w:pPr>
     </w:p>
@@ -517,7 +604,7 @@
     </w:p>
     <w:p>
       <w:pPr>
-        <w:pStyle w:val="normal0"/>
+        <w:pStyle w:val="Normal1"/>
       </w:pPr>
       <w:r>
         <w:rPr>
@@ -568,16 +655,19 @@
           </w:tcPr>
           <w:p>
             <w:pPr>
-              <w:pStyle w:val="normal0"/>
+              <w:pStyle w:val="Normal1"/>
               <w:spacing w:line="240" w:lineRule="auto"/>
             </w:pPr>
+            <w:r>
+              <w:t>Stores data in SQLite Database</w:t>
+            </w:r>
           </w:p>
         </w:tc>
       </w:tr>
     </w:tbl>
     <w:p>
       <w:pPr>
-        <w:pStyle w:val="normal0"/>
+        <w:pStyle w:val="Normal1"/>
       </w:pPr>
       <w:bookmarkStart w:id="5" w:name="h.7oht8ts9duyt" w:colFirst="0" w:colLast="0"/>
       <w:bookmarkEnd w:id="5"/>
@@ -585,22 +675,18 @@
         <w:br w:type="page"/>
       </w:r>
       <w:bookmarkStart w:id="6" w:name="h.6cimp3nliz5u" w:colFirst="0" w:colLast="0"/>
-      <w:bookmarkStart w:id="7" w:name="_GoBack"/>
       <w:bookmarkEnd w:id="6"/>
-      <w:bookmarkEnd w:id="7"/>
     </w:p>
     <w:p>
       <w:pPr>
         <w:pStyle w:val="Heading1"/>
         <w:contextualSpacing w:val="0"/>
       </w:pPr>
-      <w:bookmarkStart w:id="8" w:name="h.k16i6uqtuokg" w:colFirst="0" w:colLast="0"/>
-      <w:bookmarkEnd w:id="8"/>
-      <w:r>
-        <w:t>Q</w:t>
-      </w:r>
-      <w:r>
-        <w:t>uestions about Optional Components</w:t>
+      <w:bookmarkStart w:id="7" w:name="h.k16i6uqtuokg" w:colFirst="0" w:colLast="0"/>
+      <w:bookmarkEnd w:id="7"/>
+      <w:r>
+        <w:lastRenderedPageBreak/>
+        <w:t>Questions about Optional Components</w:t>
       </w:r>
     </w:p>
     <w:p>
@@ -608,13 +694,10 @@
         <w:pStyle w:val="Subtitle"/>
         <w:contextualSpacing w:val="0"/>
       </w:pPr>
-      <w:bookmarkStart w:id="9" w:name="h.1e8ke78w721r" w:colFirst="0" w:colLast="0"/>
-      <w:bookmarkEnd w:id="9"/>
-      <w:r>
-        <w:t>A</w:t>
-      </w:r>
-      <w:r>
-        <w:t>nswer the questions that are applicable to your final project</w:t>
+      <w:bookmarkStart w:id="8" w:name="h.1e8ke78w721r" w:colFirst="0" w:colLast="0"/>
+      <w:bookmarkEnd w:id="8"/>
+      <w:r>
+        <w:t>Answer the questions that are applicable to your final project</w:t>
       </w:r>
     </w:p>
     <w:p>
@@ -622,15 +705,15 @@
         <w:pStyle w:val="Heading2"/>
         <w:contextualSpacing w:val="0"/>
       </w:pPr>
-      <w:bookmarkStart w:id="10" w:name="h.q0jkv7x6g703" w:colFirst="0" w:colLast="0"/>
-      <w:bookmarkEnd w:id="10"/>
+      <w:bookmarkStart w:id="9" w:name="h.q0jkv7x6g703" w:colFirst="0" w:colLast="0"/>
+      <w:bookmarkEnd w:id="9"/>
       <w:r>
         <w:t>Notifications</w:t>
       </w:r>
     </w:p>
     <w:p>
       <w:pPr>
-        <w:pStyle w:val="normal0"/>
+        <w:pStyle w:val="Normal1"/>
       </w:pPr>
       <w:r>
         <w:rPr>
@@ -674,7 +757,7 @@
           </w:tcPr>
           <w:p>
             <w:pPr>
-              <w:pStyle w:val="normal0"/>
+              <w:pStyle w:val="Normal1"/>
               <w:spacing w:line="240" w:lineRule="auto"/>
             </w:pPr>
           </w:p>
@@ -686,8 +769,8 @@
         <w:pStyle w:val="Heading2"/>
         <w:contextualSpacing w:val="0"/>
       </w:pPr>
-      <w:bookmarkStart w:id="11" w:name="h.v5ifzeitit7v" w:colFirst="0" w:colLast="0"/>
-      <w:bookmarkEnd w:id="11"/>
+      <w:bookmarkStart w:id="10" w:name="h.v5ifzeitit7v" w:colFirst="0" w:colLast="0"/>
+      <w:bookmarkEnd w:id="10"/>
       <w:proofErr w:type="spellStart"/>
       <w:r>
         <w:t>ShareActionProvider</w:t>
@@ -696,7 +779,7 @@
     </w:p>
     <w:p>
       <w:pPr>
-        <w:pStyle w:val="normal0"/>
+        <w:pStyle w:val="Normal1"/>
       </w:pPr>
       <w:r>
         <w:rPr>
@@ -756,9 +839,63 @@
           </w:tcPr>
           <w:p>
             <w:pPr>
-              <w:pStyle w:val="normal0"/>
+              <w:pStyle w:val="Normal1"/>
               <w:spacing w:line="240" w:lineRule="auto"/>
             </w:pPr>
+            <w:proofErr w:type="spellStart"/>
+            <w:r>
+              <w:t>ShareActionProvider</w:t>
+            </w:r>
+            <w:proofErr w:type="spellEnd"/>
+            <w:r>
+              <w:t xml:space="preserve"> named </w:t>
+            </w:r>
+            <w:proofErr w:type="spellStart"/>
+            <w:r>
+              <w:t>mShareActionProvider</w:t>
+            </w:r>
+            <w:proofErr w:type="spellEnd"/>
+            <w:r>
+              <w:t xml:space="preserve"> </w:t>
+            </w:r>
+            <w:r>
+              <w:t>implemented in Details Fragment.</w:t>
+            </w:r>
+          </w:p>
+          <w:p>
+            <w:pPr>
+              <w:pStyle w:val="Normal1"/>
+              <w:spacing w:line="240" w:lineRule="auto"/>
+            </w:pPr>
+            <w:proofErr w:type="spellStart"/>
+            <w:proofErr w:type="gramStart"/>
+            <w:r>
+              <w:t>onCreateOptionMenu</w:t>
+            </w:r>
+            <w:proofErr w:type="spellEnd"/>
+            <w:proofErr w:type="gramEnd"/>
+            <w:r>
+              <w:t xml:space="preserve"> method of Details Fragment includes this Share Action Provider.</w:t>
+            </w:r>
+          </w:p>
+          <w:p>
+            <w:pPr>
+              <w:pStyle w:val="Normal1"/>
+              <w:spacing w:line="240" w:lineRule="auto"/>
+            </w:pPr>
+            <w:r>
+              <w:t xml:space="preserve">The App user will be able to share details regarding a particular event with the help of an Intent. This intent can be made use of by any other app like Messaging App, </w:t>
+            </w:r>
+            <w:proofErr w:type="spellStart"/>
+            <w:r>
+              <w:t>Whatsapp</w:t>
+            </w:r>
+            <w:proofErr w:type="spellEnd"/>
+            <w:r>
+              <w:t>, Pushbutton etc.</w:t>
+            </w:r>
+            <w:bookmarkStart w:id="11" w:name="_GoBack"/>
+            <w:bookmarkEnd w:id="11"/>
           </w:p>
         </w:tc>
       </w:tr>
@@ -776,7 +913,7 @@
     </w:p>
     <w:p>
       <w:pPr>
-        <w:pStyle w:val="normal0"/>
+        <w:pStyle w:val="Normal1"/>
       </w:pPr>
       <w:r>
         <w:rPr>
@@ -820,7 +957,7 @@
           </w:tcPr>
           <w:p>
             <w:pPr>
-              <w:pStyle w:val="normal0"/>
+              <w:pStyle w:val="Normal1"/>
               <w:spacing w:line="240" w:lineRule="auto"/>
             </w:pPr>
           </w:p>
@@ -840,7 +977,7 @@
     </w:p>
     <w:p>
       <w:pPr>
-        <w:pStyle w:val="normal0"/>
+        <w:pStyle w:val="Normal1"/>
       </w:pPr>
       <w:r>
         <w:rPr>
@@ -884,7 +1021,7 @@
           </w:tcPr>
           <w:p>
             <w:pPr>
-              <w:pStyle w:val="normal0"/>
+              <w:pStyle w:val="Normal1"/>
               <w:spacing w:line="240" w:lineRule="auto"/>
             </w:pPr>
           </w:p>
@@ -893,7 +1030,7 @@
     </w:tbl>
     <w:p>
       <w:pPr>
-        <w:pStyle w:val="normal0"/>
+        <w:pStyle w:val="Normal1"/>
       </w:pPr>
     </w:p>
     <w:sectPr>
@@ -906,8 +1043,128 @@
 </w:document>
 </file>
 
+<file path=word/numbering.xml><?xml version="1.0" encoding="utf-8"?>
+<w:numbering xmlns:wpc="http://schemas.microsoft.com/office/word/2010/wordprocessingCanvas" xmlns:mc="http://schemas.openxmlformats.org/markup-compatibility/2006" xmlns:o="urn:schemas-microsoft-com:office:office" xmlns:r="http://schemas.openxmlformats.org/officeDocument/2006/relationships" xmlns:m="http://schemas.openxmlformats.org/officeDocument/2006/math" xmlns:v="urn:schemas-microsoft-com:vml" xmlns:wp14="http://schemas.microsoft.com/office/word/2010/wordprocessingDrawing" xmlns:wp="http://schemas.openxmlformats.org/drawingml/2006/wordprocessingDrawing" xmlns:w10="urn:schemas-microsoft-com:office:word" xmlns:w="http://schemas.openxmlformats.org/wordprocessingml/2006/main" xmlns:w14="http://schemas.microsoft.com/office/word/2010/wordml" xmlns:w15="http://schemas.microsoft.com/office/word/2012/wordml" xmlns:wpg="http://schemas.microsoft.com/office/word/2010/wordprocessingGroup" xmlns:wpi="http://schemas.microsoft.com/office/word/2010/wordprocessingInk" xmlns:wne="http://schemas.microsoft.com/office/word/2006/wordml" xmlns:wps="http://schemas.microsoft.com/office/word/2010/wordprocessingShape" mc:Ignorable="w14 w15 wp14">
+  <w:abstractNum w:abstractNumId="0">
+    <w:nsid w:val="46031716"/>
+    <w:multiLevelType w:val="hybridMultilevel"/>
+    <w:tmpl w:val="6F0C8CBC"/>
+    <w:lvl w:ilvl="0" w:tplc="D6065E8A">
+      <w:numFmt w:val="bullet"/>
+      <w:lvlText w:val="-"/>
+      <w:lvlJc w:val="left"/>
+      <w:pPr>
+        <w:ind w:left="720" w:hanging="360"/>
+      </w:pPr>
+      <w:rPr>
+        <w:rFonts w:ascii="Arial" w:eastAsia="Arial" w:hAnsi="Arial" w:cs="Arial" w:hint="default"/>
+      </w:rPr>
+    </w:lvl>
+    <w:lvl w:ilvl="1" w:tplc="40090003" w:tentative="1">
+      <w:start w:val="1"/>
+      <w:numFmt w:val="bullet"/>
+      <w:lvlText w:val="o"/>
+      <w:lvlJc w:val="left"/>
+      <w:pPr>
+        <w:ind w:left="1440" w:hanging="360"/>
+      </w:pPr>
+      <w:rPr>
+        <w:rFonts w:ascii="Courier New" w:hAnsi="Courier New" w:cs="Courier New" w:hint="default"/>
+      </w:rPr>
+    </w:lvl>
+    <w:lvl w:ilvl="2" w:tplc="40090005" w:tentative="1">
+      <w:start w:val="1"/>
+      <w:numFmt w:val="bullet"/>
+      <w:lvlText w:val=""/>
+      <w:lvlJc w:val="left"/>
+      <w:pPr>
+        <w:ind w:left="2160" w:hanging="360"/>
+      </w:pPr>
+      <w:rPr>
+        <w:rFonts w:ascii="Wingdings" w:hAnsi="Wingdings" w:hint="default"/>
+      </w:rPr>
+    </w:lvl>
+    <w:lvl w:ilvl="3" w:tplc="40090001" w:tentative="1">
+      <w:start w:val="1"/>
+      <w:numFmt w:val="bullet"/>
+      <w:lvlText w:val=""/>
+      <w:lvlJc w:val="left"/>
+      <w:pPr>
+        <w:ind w:left="2880" w:hanging="360"/>
+      </w:pPr>
+      <w:rPr>
+        <w:rFonts w:ascii="Symbol" w:hAnsi="Symbol" w:hint="default"/>
+      </w:rPr>
+    </w:lvl>
+    <w:lvl w:ilvl="4" w:tplc="40090003" w:tentative="1">
+      <w:start w:val="1"/>
+      <w:numFmt w:val="bullet"/>
+      <w:lvlText w:val="o"/>
+      <w:lvlJc w:val="left"/>
+      <w:pPr>
+        <w:ind w:left="3600" w:hanging="360"/>
+      </w:pPr>
+      <w:rPr>
+        <w:rFonts w:ascii="Courier New" w:hAnsi="Courier New" w:cs="Courier New" w:hint="default"/>
+      </w:rPr>
+    </w:lvl>
+    <w:lvl w:ilvl="5" w:tplc="40090005" w:tentative="1">
+      <w:start w:val="1"/>
+      <w:numFmt w:val="bullet"/>
+      <w:lvlText w:val=""/>
+      <w:lvlJc w:val="left"/>
+      <w:pPr>
+        <w:ind w:left="4320" w:hanging="360"/>
+      </w:pPr>
+      <w:rPr>
+        <w:rFonts w:ascii="Wingdings" w:hAnsi="Wingdings" w:hint="default"/>
+      </w:rPr>
+    </w:lvl>
+    <w:lvl w:ilvl="6" w:tplc="40090001" w:tentative="1">
+      <w:start w:val="1"/>
+      <w:numFmt w:val="bullet"/>
+      <w:lvlText w:val=""/>
+      <w:lvlJc w:val="left"/>
+      <w:pPr>
+        <w:ind w:left="5040" w:hanging="360"/>
+      </w:pPr>
+      <w:rPr>
+        <w:rFonts w:ascii="Symbol" w:hAnsi="Symbol" w:hint="default"/>
+      </w:rPr>
+    </w:lvl>
+    <w:lvl w:ilvl="7" w:tplc="40090003" w:tentative="1">
+      <w:start w:val="1"/>
+      <w:numFmt w:val="bullet"/>
+      <w:lvlText w:val="o"/>
+      <w:lvlJc w:val="left"/>
+      <w:pPr>
+        <w:ind w:left="5760" w:hanging="360"/>
+      </w:pPr>
+      <w:rPr>
+        <w:rFonts w:ascii="Courier New" w:hAnsi="Courier New" w:cs="Courier New" w:hint="default"/>
+      </w:rPr>
+    </w:lvl>
+    <w:lvl w:ilvl="8" w:tplc="40090005" w:tentative="1">
+      <w:start w:val="1"/>
+      <w:numFmt w:val="bullet"/>
+      <w:lvlText w:val=""/>
+      <w:lvlJc w:val="left"/>
+      <w:pPr>
+        <w:ind w:left="6480" w:hanging="360"/>
+      </w:pPr>
+      <w:rPr>
+        <w:rFonts w:ascii="Wingdings" w:hAnsi="Wingdings" w:hint="default"/>
+      </w:rPr>
+    </w:lvl>
+  </w:abstractNum>
+  <w:num w:numId="1">
+    <w:abstractNumId w:val="0"/>
+  </w:num>
+</w:numbering>
+</file>
+
 <file path=word/styles.xml><?xml version="1.0" encoding="utf-8"?>
-<w:styles xmlns:mc="http://schemas.openxmlformats.org/markup-compatibility/2006" xmlns:r="http://schemas.openxmlformats.org/officeDocument/2006/relationships" xmlns:w="http://schemas.openxmlformats.org/wordprocessingml/2006/main" xmlns:w14="http://schemas.microsoft.com/office/word/2010/wordml" mc:Ignorable="w14">
+<w:styles xmlns:mc="http://schemas.openxmlformats.org/markup-compatibility/2006" xmlns:r="http://schemas.openxmlformats.org/officeDocument/2006/relationships" xmlns:w="http://schemas.openxmlformats.org/wordprocessingml/2006/main" xmlns:w14="http://schemas.microsoft.com/office/word/2010/wordml" xmlns:w15="http://schemas.microsoft.com/office/word/2012/wordml" mc:Ignorable="w14 w15">
   <w:docDefaults>
     <w:rPrDefault>
       <w:rPr>
@@ -923,144 +1180,369 @@
       </w:pPr>
     </w:pPrDefault>
   </w:docDefaults>
-  <w:latentStyles w:defLockedState="0" w:defUIPriority="99" w:defSemiHidden="1" w:defUnhideWhenUsed="1" w:defQFormat="0" w:count="276">
-    <w:lsdException w:name="Normal" w:semiHidden="0" w:uiPriority="0" w:unhideWhenUsed="0" w:qFormat="1"/>
-    <w:lsdException w:name="heading 1" w:semiHidden="0" w:uiPriority="9" w:unhideWhenUsed="0" w:qFormat="1"/>
-    <w:lsdException w:name="heading 2" w:uiPriority="9" w:qFormat="1"/>
-    <w:lsdException w:name="heading 3" w:uiPriority="9" w:qFormat="1"/>
-    <w:lsdException w:name="heading 4" w:uiPriority="9" w:qFormat="1"/>
-    <w:lsdException w:name="heading 5" w:uiPriority="9" w:qFormat="1"/>
-    <w:lsdException w:name="heading 6" w:uiPriority="9" w:qFormat="1"/>
-    <w:lsdException w:name="heading 7" w:uiPriority="9" w:qFormat="1"/>
-    <w:lsdException w:name="heading 8" w:uiPriority="9" w:qFormat="1"/>
-    <w:lsdException w:name="heading 9" w:uiPriority="9" w:qFormat="1"/>
-    <w:lsdException w:name="toc 1" w:uiPriority="39"/>
-    <w:lsdException w:name="toc 2" w:uiPriority="39"/>
-    <w:lsdException w:name="toc 3" w:uiPriority="39"/>
-    <w:lsdException w:name="toc 4" w:uiPriority="39"/>
-    <w:lsdException w:name="toc 5" w:uiPriority="39"/>
-    <w:lsdException w:name="toc 6" w:uiPriority="39"/>
-    <w:lsdException w:name="toc 7" w:uiPriority="39"/>
-    <w:lsdException w:name="toc 8" w:uiPriority="39"/>
-    <w:lsdException w:name="toc 9" w:uiPriority="39"/>
-    <w:lsdException w:name="caption" w:uiPriority="35" w:qFormat="1"/>
-    <w:lsdException w:name="Title" w:semiHidden="0" w:uiPriority="10" w:unhideWhenUsed="0" w:qFormat="1"/>
-    <w:lsdException w:name="Default Paragraph Font" w:uiPriority="1"/>
-    <w:lsdException w:name="Subtitle" w:semiHidden="0" w:uiPriority="11" w:unhideWhenUsed="0" w:qFormat="1"/>
-    <w:lsdException w:name="Strong" w:semiHidden="0" w:uiPriority="22" w:unhideWhenUsed="0" w:qFormat="1"/>
-    <w:lsdException w:name="Emphasis" w:semiHidden="0" w:uiPriority="20" w:unhideWhenUsed="0" w:qFormat="1"/>
-    <w:lsdException w:name="Table Grid" w:semiHidden="0" w:uiPriority="59" w:unhideWhenUsed="0"/>
-    <w:lsdException w:name="Placeholder Text" w:unhideWhenUsed="0"/>
-    <w:lsdException w:name="No Spacing" w:semiHidden="0" w:uiPriority="1" w:unhideWhenUsed="0" w:qFormat="1"/>
-    <w:lsdException w:name="Light Shading" w:semiHidden="0" w:uiPriority="60" w:unhideWhenUsed="0"/>
-    <w:lsdException w:name="Light List" w:semiHidden="0" w:uiPriority="61" w:unhideWhenUsed="0"/>
-    <w:lsdException w:name="Light Grid" w:semiHidden="0" w:uiPriority="62" w:unhideWhenUsed="0"/>
-    <w:lsdException w:name="Medium Shading 1" w:semiHidden="0" w:uiPriority="63" w:unhideWhenUsed="0"/>
-    <w:lsdException w:name="Medium Shading 2" w:semiHidden="0" w:uiPriority="64" w:unhideWhenUsed="0"/>
-    <w:lsdException w:name="Medium List 1" w:semiHidden="0" w:uiPriority="65" w:unhideWhenUsed="0"/>
-    <w:lsdException w:name="Medium List 2" w:semiHidden="0" w:uiPriority="66" w:unhideWhenUsed="0"/>
-    <w:lsdException w:name="Medium Grid 1" w:semiHidden="0" w:uiPriority="67" w:unhideWhenUsed="0"/>
-    <w:lsdException w:name="Medium Grid 2" w:semiHidden="0" w:uiPriority="68" w:unhideWhenUsed="0"/>
-    <w:lsdException w:name="Medium Grid 3" w:semiHidden="0" w:uiPriority="69" w:unhideWhenUsed="0"/>
-    <w:lsdException w:name="Dark List" w:semiHidden="0" w:uiPriority="70" w:unhideWhenUsed="0"/>
-    <w:lsdException w:name="Colorful Shading" w:semiHidden="0" w:uiPriority="71" w:unhideWhenUsed="0"/>
-    <w:lsdException w:name="Colorful List" w:semiHidden="0" w:uiPriority="72" w:unhideWhenUsed="0"/>
-    <w:lsdException w:name="Colorful Grid" w:semiHidden="0" w:uiPriority="73" w:unhideWhenUsed="0"/>
-    <w:lsdException w:name="Light Shading Accent 1" w:semiHidden="0" w:uiPriority="60" w:unhideWhenUsed="0"/>
-    <w:lsdException w:name="Light List Accent 1" w:semiHidden="0" w:uiPriority="61" w:unhideWhenUsed="0"/>
-    <w:lsdException w:name="Light Grid Accent 1" w:semiHidden="0" w:uiPriority="62" w:unhideWhenUsed="0"/>
-    <w:lsdException w:name="Medium Shading 1 Accent 1" w:semiHidden="0" w:uiPriority="63" w:unhideWhenUsed="0"/>
-    <w:lsdException w:name="Medium Shading 2 Accent 1" w:semiHidden="0" w:uiPriority="64" w:unhideWhenUsed="0"/>
-    <w:lsdException w:name="Medium List 1 Accent 1" w:semiHidden="0" w:uiPriority="65" w:unhideWhenUsed="0"/>
-    <w:lsdException w:name="Revision" w:unhideWhenUsed="0"/>
-    <w:lsdException w:name="List Paragraph" w:semiHidden="0" w:uiPriority="34" w:unhideWhenUsed="0" w:qFormat="1"/>
-    <w:lsdException w:name="Quote" w:semiHidden="0" w:uiPriority="29" w:unhideWhenUsed="0" w:qFormat="1"/>
-    <w:lsdException w:name="Intense Quote" w:semiHidden="0" w:uiPriority="30" w:unhideWhenUsed="0" w:qFormat="1"/>
-    <w:lsdException w:name="Medium List 2 Accent 1" w:semiHidden="0" w:uiPriority="66" w:unhideWhenUsed="0"/>
-    <w:lsdException w:name="Medium Grid 1 Accent 1" w:semiHidden="0" w:uiPriority="67" w:unhideWhenUsed="0"/>
-    <w:lsdException w:name="Medium Grid 2 Accent 1" w:semiHidden="0" w:uiPriority="68" w:unhideWhenUsed="0"/>
-    <w:lsdException w:name="Medium Grid 3 Accent 1" w:semiHidden="0" w:uiPriority="69" w:unhideWhenUsed="0"/>
-    <w:lsdException w:name="Dark List Accent 1" w:semiHidden="0" w:uiPriority="70" w:unhideWhenUsed="0"/>
-    <w:lsdException w:name="Colorful Shading Accent 1" w:semiHidden="0" w:uiPriority="71" w:unhideWhenUsed="0"/>
-    <w:lsdException w:name="Colorful List Accent 1" w:semiHidden="0" w:uiPriority="72" w:unhideWhenUsed="0"/>
-    <w:lsdException w:name="Colorful Grid Accent 1" w:semiHidden="0" w:uiPriority="73" w:unhideWhenUsed="0"/>
-    <w:lsdException w:name="Light Shading Accent 2" w:semiHidden="0" w:uiPriority="60" w:unhideWhenUsed="0"/>
-    <w:lsdException w:name="Light List Accent 2" w:semiHidden="0" w:uiPriority="61" w:unhideWhenUsed="0"/>
-    <w:lsdException w:name="Light Grid Accent 2" w:semiHidden="0" w:uiPriority="62" w:unhideWhenUsed="0"/>
-    <w:lsdException w:name="Medium Shading 1 Accent 2" w:semiHidden="0" w:uiPriority="63" w:unhideWhenUsed="0"/>
-    <w:lsdException w:name="Medium Shading 2 Accent 2" w:semiHidden="0" w:uiPriority="64" w:unhideWhenUsed="0"/>
-    <w:lsdException w:name="Medium List 1 Accent 2" w:semiHidden="0" w:uiPriority="65" w:unhideWhenUsed="0"/>
-    <w:lsdException w:name="Medium List 2 Accent 2" w:semiHidden="0" w:uiPriority="66" w:unhideWhenUsed="0"/>
-    <w:lsdException w:name="Medium Grid 1 Accent 2" w:semiHidden="0" w:uiPriority="67" w:unhideWhenUsed="0"/>
-    <w:lsdException w:name="Medium Grid 2 Accent 2" w:semiHidden="0" w:uiPriority="68" w:unhideWhenUsed="0"/>
-    <w:lsdException w:name="Medium Grid 3 Accent 2" w:semiHidden="0" w:uiPriority="69" w:unhideWhenUsed="0"/>
-    <w:lsdException w:name="Dark List Accent 2" w:semiHidden="0" w:uiPriority="70" w:unhideWhenUsed="0"/>
-    <w:lsdException w:name="Colorful Shading Accent 2" w:semiHidden="0" w:uiPriority="71" w:unhideWhenUsed="0"/>
-    <w:lsdException w:name="Colorful List Accent 2" w:semiHidden="0" w:uiPriority="72" w:unhideWhenUsed="0"/>
-    <w:lsdException w:name="Colorful Grid Accent 2" w:semiHidden="0" w:uiPriority="73" w:unhideWhenUsed="0"/>
-    <w:lsdException w:name="Light Shading Accent 3" w:semiHidden="0" w:uiPriority="60" w:unhideWhenUsed="0"/>
-    <w:lsdException w:name="Light List Accent 3" w:semiHidden="0" w:uiPriority="61" w:unhideWhenUsed="0"/>
-    <w:lsdException w:name="Light Grid Accent 3" w:semiHidden="0" w:uiPriority="62" w:unhideWhenUsed="0"/>
-    <w:lsdException w:name="Medium Shading 1 Accent 3" w:semiHidden="0" w:uiPriority="63" w:unhideWhenUsed="0"/>
-    <w:lsdException w:name="Medium Shading 2 Accent 3" w:semiHidden="0" w:uiPriority="64" w:unhideWhenUsed="0"/>
-    <w:lsdException w:name="Medium List 1 Accent 3" w:semiHidden="0" w:uiPriority="65" w:unhideWhenUsed="0"/>
-    <w:lsdException w:name="Medium List 2 Accent 3" w:semiHidden="0" w:uiPriority="66" w:unhideWhenUsed="0"/>
-    <w:lsdException w:name="Medium Grid 1 Accent 3" w:semiHidden="0" w:uiPriority="67" w:unhideWhenUsed="0"/>
-    <w:lsdException w:name="Medium Grid 2 Accent 3" w:semiHidden="0" w:uiPriority="68" w:unhideWhenUsed="0"/>
-    <w:lsdException w:name="Medium Grid 3 Accent 3" w:semiHidden="0" w:uiPriority="69" w:unhideWhenUsed="0"/>
-    <w:lsdException w:name="Dark List Accent 3" w:semiHidden="0" w:uiPriority="70" w:unhideWhenUsed="0"/>
-    <w:lsdException w:name="Colorful Shading Accent 3" w:semiHidden="0" w:uiPriority="71" w:unhideWhenUsed="0"/>
-    <w:lsdException w:name="Colorful List Accent 3" w:semiHidden="0" w:uiPriority="72" w:unhideWhenUsed="0"/>
-    <w:lsdException w:name="Colorful Grid Accent 3" w:semiHidden="0" w:uiPriority="73" w:unhideWhenUsed="0"/>
-    <w:lsdException w:name="Light Shading Accent 4" w:semiHidden="0" w:uiPriority="60" w:unhideWhenUsed="0"/>
-    <w:lsdException w:name="Light List Accent 4" w:semiHidden="0" w:uiPriority="61" w:unhideWhenUsed="0"/>
-    <w:lsdException w:name="Light Grid Accent 4" w:semiHidden="0" w:uiPriority="62" w:unhideWhenUsed="0"/>
-    <w:lsdException w:name="Medium Shading 1 Accent 4" w:semiHidden="0" w:uiPriority="63" w:unhideWhenUsed="0"/>
-    <w:lsdException w:name="Medium Shading 2 Accent 4" w:semiHidden="0" w:uiPriority="64" w:unhideWhenUsed="0"/>
-    <w:lsdException w:name="Medium List 1 Accent 4" w:semiHidden="0" w:uiPriority="65" w:unhideWhenUsed="0"/>
-    <w:lsdException w:name="Medium List 2 Accent 4" w:semiHidden="0" w:uiPriority="66" w:unhideWhenUsed="0"/>
-    <w:lsdException w:name="Medium Grid 1 Accent 4" w:semiHidden="0" w:uiPriority="67" w:unhideWhenUsed="0"/>
-    <w:lsdException w:name="Medium Grid 2 Accent 4" w:semiHidden="0" w:uiPriority="68" w:unhideWhenUsed="0"/>
-    <w:lsdException w:name="Medium Grid 3 Accent 4" w:semiHidden="0" w:uiPriority="69" w:unhideWhenUsed="0"/>
-    <w:lsdException w:name="Dark List Accent 4" w:semiHidden="0" w:uiPriority="70" w:unhideWhenUsed="0"/>
-    <w:lsdException w:name="Colorful Shading Accent 4" w:semiHidden="0" w:uiPriority="71" w:unhideWhenUsed="0"/>
-    <w:lsdException w:name="Colorful List Accent 4" w:semiHidden="0" w:uiPriority="72" w:unhideWhenUsed="0"/>
-    <w:lsdException w:name="Colorful Grid Accent 4" w:semiHidden="0" w:uiPriority="73" w:unhideWhenUsed="0"/>
-    <w:lsdException w:name="Light Shading Accent 5" w:semiHidden="0" w:uiPriority="60" w:unhideWhenUsed="0"/>
-    <w:lsdException w:name="Light List Accent 5" w:semiHidden="0" w:uiPriority="61" w:unhideWhenUsed="0"/>
-    <w:lsdException w:name="Light Grid Accent 5" w:semiHidden="0" w:uiPriority="62" w:unhideWhenUsed="0"/>
-    <w:lsdException w:name="Medium Shading 1 Accent 5" w:semiHidden="0" w:uiPriority="63" w:unhideWhenUsed="0"/>
-    <w:lsdException w:name="Medium Shading 2 Accent 5" w:semiHidden="0" w:uiPriority="64" w:unhideWhenUsed="0"/>
-    <w:lsdException w:name="Medium List 1 Accent 5" w:semiHidden="0" w:uiPriority="65" w:unhideWhenUsed="0"/>
-    <w:lsdException w:name="Medium List 2 Accent 5" w:semiHidden="0" w:uiPriority="66" w:unhideWhenUsed="0"/>
-    <w:lsdException w:name="Medium Grid 1 Accent 5" w:semiHidden="0" w:uiPriority="67" w:unhideWhenUsed="0"/>
-    <w:lsdException w:name="Medium Grid 2 Accent 5" w:semiHidden="0" w:uiPriority="68" w:unhideWhenUsed="0"/>
-    <w:lsdException w:name="Medium Grid 3 Accent 5" w:semiHidden="0" w:uiPriority="69" w:unhideWhenUsed="0"/>
-    <w:lsdException w:name="Dark List Accent 5" w:semiHidden="0" w:uiPriority="70" w:unhideWhenUsed="0"/>
-    <w:lsdException w:name="Colorful Shading Accent 5" w:semiHidden="0" w:uiPriority="71" w:unhideWhenUsed="0"/>
-    <w:lsdException w:name="Colorful List Accent 5" w:semiHidden="0" w:uiPriority="72" w:unhideWhenUsed="0"/>
-    <w:lsdException w:name="Colorful Grid Accent 5" w:semiHidden="0" w:uiPriority="73" w:unhideWhenUsed="0"/>
-    <w:lsdException w:name="Light Shading Accent 6" w:semiHidden="0" w:uiPriority="60" w:unhideWhenUsed="0"/>
-    <w:lsdException w:name="Light List Accent 6" w:semiHidden="0" w:uiPriority="61" w:unhideWhenUsed="0"/>
-    <w:lsdException w:name="Light Grid Accent 6" w:semiHidden="0" w:uiPriority="62" w:unhideWhenUsed="0"/>
-    <w:lsdException w:name="Medium Shading 1 Accent 6" w:semiHidden="0" w:uiPriority="63" w:unhideWhenUsed="0"/>
-    <w:lsdException w:name="Medium Shading 2 Accent 6" w:semiHidden="0" w:uiPriority="64" w:unhideWhenUsed="0"/>
-    <w:lsdException w:name="Medium List 1 Accent 6" w:semiHidden="0" w:uiPriority="65" w:unhideWhenUsed="0"/>
-    <w:lsdException w:name="Medium List 2 Accent 6" w:semiHidden="0" w:uiPriority="66" w:unhideWhenUsed="0"/>
-    <w:lsdException w:name="Medium Grid 1 Accent 6" w:semiHidden="0" w:uiPriority="67" w:unhideWhenUsed="0"/>
-    <w:lsdException w:name="Medium Grid 2 Accent 6" w:semiHidden="0" w:uiPriority="68" w:unhideWhenUsed="0"/>
-    <w:lsdException w:name="Medium Grid 3 Accent 6" w:semiHidden="0" w:uiPriority="69" w:unhideWhenUsed="0"/>
-    <w:lsdException w:name="Dark List Accent 6" w:semiHidden="0" w:uiPriority="70" w:unhideWhenUsed="0"/>
-    <w:lsdException w:name="Colorful Shading Accent 6" w:semiHidden="0" w:uiPriority="71" w:unhideWhenUsed="0"/>
-    <w:lsdException w:name="Colorful List Accent 6" w:semiHidden="0" w:uiPriority="72" w:unhideWhenUsed="0"/>
-    <w:lsdException w:name="Colorful Grid Accent 6" w:semiHidden="0" w:uiPriority="73" w:unhideWhenUsed="0"/>
-    <w:lsdException w:name="Subtle Emphasis" w:semiHidden="0" w:uiPriority="19" w:unhideWhenUsed="0" w:qFormat="1"/>
-    <w:lsdException w:name="Intense Emphasis" w:semiHidden="0" w:uiPriority="21" w:unhideWhenUsed="0" w:qFormat="1"/>
-    <w:lsdException w:name="Subtle Reference" w:semiHidden="0" w:uiPriority="31" w:unhideWhenUsed="0" w:qFormat="1"/>
-    <w:lsdException w:name="Intense Reference" w:semiHidden="0" w:uiPriority="32" w:unhideWhenUsed="0" w:qFormat="1"/>
-    <w:lsdException w:name="Book Title" w:semiHidden="0" w:uiPriority="33" w:unhideWhenUsed="0" w:qFormat="1"/>
-    <w:lsdException w:name="Bibliography" w:uiPriority="37"/>
-    <w:lsdException w:name="TOC Heading" w:uiPriority="39" w:qFormat="1"/>
+  <w:latentStyles w:defLockedState="0" w:defUIPriority="99" w:defSemiHidden="0" w:defUnhideWhenUsed="0" w:defQFormat="0" w:count="371">
+    <w:lsdException w:name="Normal" w:uiPriority="0" w:qFormat="1"/>
+    <w:lsdException w:name="heading 1" w:uiPriority="9" w:qFormat="1"/>
+    <w:lsdException w:name="heading 2" w:semiHidden="1" w:uiPriority="9" w:unhideWhenUsed="1" w:qFormat="1"/>
+    <w:lsdException w:name="heading 3" w:semiHidden="1" w:uiPriority="9" w:unhideWhenUsed="1" w:qFormat="1"/>
+    <w:lsdException w:name="heading 4" w:semiHidden="1" w:uiPriority="9" w:unhideWhenUsed="1" w:qFormat="1"/>
+    <w:lsdException w:name="heading 5" w:semiHidden="1" w:uiPriority="9" w:unhideWhenUsed="1" w:qFormat="1"/>
+    <w:lsdException w:name="heading 6" w:semiHidden="1" w:uiPriority="9" w:unhideWhenUsed="1" w:qFormat="1"/>
+    <w:lsdException w:name="heading 7" w:semiHidden="1" w:uiPriority="9" w:unhideWhenUsed="1" w:qFormat="1"/>
+    <w:lsdException w:name="heading 8" w:semiHidden="1" w:uiPriority="9" w:unhideWhenUsed="1" w:qFormat="1"/>
+    <w:lsdException w:name="heading 9" w:semiHidden="1" w:uiPriority="9" w:unhideWhenUsed="1" w:qFormat="1"/>
+    <w:lsdException w:name="index 1" w:semiHidden="1" w:unhideWhenUsed="1"/>
+    <w:lsdException w:name="index 2" w:semiHidden="1" w:unhideWhenUsed="1"/>
+    <w:lsdException w:name="index 3" w:semiHidden="1" w:unhideWhenUsed="1"/>
+    <w:lsdException w:name="index 4" w:semiHidden="1" w:unhideWhenUsed="1"/>
+    <w:lsdException w:name="index 5" w:semiHidden="1" w:unhideWhenUsed="1"/>
+    <w:lsdException w:name="index 6" w:semiHidden="1" w:unhideWhenUsed="1"/>
+    <w:lsdException w:name="index 7" w:semiHidden="1" w:unhideWhenUsed="1"/>
+    <w:lsdException w:name="index 8" w:semiHidden="1" w:unhideWhenUsed="1"/>
+    <w:lsdException w:name="index 9" w:semiHidden="1" w:unhideWhenUsed="1"/>
+    <w:lsdException w:name="toc 1" w:semiHidden="1" w:uiPriority="39" w:unhideWhenUsed="1"/>
+    <w:lsdException w:name="toc 2" w:semiHidden="1" w:uiPriority="39" w:unhideWhenUsed="1"/>
+    <w:lsdException w:name="toc 3" w:semiHidden="1" w:uiPriority="39" w:unhideWhenUsed="1"/>
+    <w:lsdException w:name="toc 4" w:semiHidden="1" w:uiPriority="39" w:unhideWhenUsed="1"/>
+    <w:lsdException w:name="toc 5" w:semiHidden="1" w:uiPriority="39" w:unhideWhenUsed="1"/>
+    <w:lsdException w:name="toc 6" w:semiHidden="1" w:uiPriority="39" w:unhideWhenUsed="1"/>
+    <w:lsdException w:name="toc 7" w:semiHidden="1" w:uiPriority="39" w:unhideWhenUsed="1"/>
+    <w:lsdException w:name="toc 8" w:semiHidden="1" w:uiPriority="39" w:unhideWhenUsed="1"/>
+    <w:lsdException w:name="toc 9" w:semiHidden="1" w:uiPriority="39" w:unhideWhenUsed="1"/>
+    <w:lsdException w:name="Normal Indent" w:semiHidden="1" w:unhideWhenUsed="1"/>
+    <w:lsdException w:name="footnote text" w:semiHidden="1" w:unhideWhenUsed="1"/>
+    <w:lsdException w:name="annotation text" w:semiHidden="1" w:unhideWhenUsed="1"/>
+    <w:lsdException w:name="header" w:semiHidden="1" w:unhideWhenUsed="1"/>
+    <w:lsdException w:name="footer" w:semiHidden="1" w:unhideWhenUsed="1"/>
+    <w:lsdException w:name="index heading" w:semiHidden="1" w:unhideWhenUsed="1"/>
+    <w:lsdException w:name="caption" w:semiHidden="1" w:uiPriority="35" w:unhideWhenUsed="1" w:qFormat="1"/>
+    <w:lsdException w:name="table of figures" w:semiHidden="1" w:unhideWhenUsed="1"/>
+    <w:lsdException w:name="envelope address" w:semiHidden="1" w:unhideWhenUsed="1"/>
+    <w:lsdException w:name="envelope return" w:semiHidden="1" w:unhideWhenUsed="1"/>
+    <w:lsdException w:name="footnote reference" w:semiHidden="1" w:unhideWhenUsed="1"/>
+    <w:lsdException w:name="annotation reference" w:semiHidden="1" w:unhideWhenUsed="1"/>
+    <w:lsdException w:name="line number" w:semiHidden="1" w:unhideWhenUsed="1"/>
+    <w:lsdException w:name="page number" w:semiHidden="1" w:unhideWhenUsed="1"/>
+    <w:lsdException w:name="endnote reference" w:semiHidden="1" w:unhideWhenUsed="1"/>
+    <w:lsdException w:name="endnote text" w:semiHidden="1" w:unhideWhenUsed="1"/>
+    <w:lsdException w:name="table of authorities" w:semiHidden="1" w:unhideWhenUsed="1"/>
+    <w:lsdException w:name="macro" w:semiHidden="1" w:unhideWhenUsed="1"/>
+    <w:lsdException w:name="toa heading" w:semiHidden="1" w:unhideWhenUsed="1"/>
+    <w:lsdException w:name="List" w:semiHidden="1" w:unhideWhenUsed="1"/>
+    <w:lsdException w:name="List Bullet" w:semiHidden="1" w:unhideWhenUsed="1"/>
+    <w:lsdException w:name="List Number" w:semiHidden="1" w:unhideWhenUsed="1"/>
+    <w:lsdException w:name="List 2" w:semiHidden="1" w:unhideWhenUsed="1"/>
+    <w:lsdException w:name="List 3" w:semiHidden="1" w:unhideWhenUsed="1"/>
+    <w:lsdException w:name="List 4" w:semiHidden="1" w:unhideWhenUsed="1"/>
+    <w:lsdException w:name="List 5" w:semiHidden="1" w:unhideWhenUsed="1"/>
+    <w:lsdException w:name="List Bullet 2" w:semiHidden="1" w:unhideWhenUsed="1"/>
+    <w:lsdException w:name="List Bullet 3" w:semiHidden="1" w:unhideWhenUsed="1"/>
+    <w:lsdException w:name="List Bullet 4" w:semiHidden="1" w:unhideWhenUsed="1"/>
+    <w:lsdException w:name="List Bullet 5" w:semiHidden="1" w:unhideWhenUsed="1"/>
+    <w:lsdException w:name="List Number 2" w:semiHidden="1" w:unhideWhenUsed="1"/>
+    <w:lsdException w:name="List Number 3" w:semiHidden="1" w:unhideWhenUsed="1"/>
+    <w:lsdException w:name="List Number 4" w:semiHidden="1" w:unhideWhenUsed="1"/>
+    <w:lsdException w:name="List Number 5" w:semiHidden="1" w:unhideWhenUsed="1"/>
+    <w:lsdException w:name="Title" w:uiPriority="10" w:qFormat="1"/>
+    <w:lsdException w:name="Closing" w:semiHidden="1" w:unhideWhenUsed="1"/>
+    <w:lsdException w:name="Signature" w:semiHidden="1" w:unhideWhenUsed="1"/>
+    <w:lsdException w:name="Default Paragraph Font" w:semiHidden="1" w:uiPriority="1" w:unhideWhenUsed="1"/>
+    <w:lsdException w:name="Body Text" w:semiHidden="1" w:unhideWhenUsed="1"/>
+    <w:lsdException w:name="Body Text Indent" w:semiHidden="1" w:unhideWhenUsed="1"/>
+    <w:lsdException w:name="List Continue" w:semiHidden="1" w:unhideWhenUsed="1"/>
+    <w:lsdException w:name="List Continue 2" w:semiHidden="1" w:unhideWhenUsed="1"/>
+    <w:lsdException w:name="List Continue 3" w:semiHidden="1" w:unhideWhenUsed="1"/>
+    <w:lsdException w:name="List Continue 4" w:semiHidden="1" w:unhideWhenUsed="1"/>
+    <w:lsdException w:name="List Continue 5" w:semiHidden="1" w:unhideWhenUsed="1"/>
+    <w:lsdException w:name="Message Header" w:semiHidden="1" w:unhideWhenUsed="1"/>
+    <w:lsdException w:name="Subtitle" w:uiPriority="11" w:qFormat="1"/>
+    <w:lsdException w:name="Salutation" w:semiHidden="1" w:unhideWhenUsed="1"/>
+    <w:lsdException w:name="Date" w:semiHidden="1" w:unhideWhenUsed="1"/>
+    <w:lsdException w:name="Body Text First Indent" w:semiHidden="1" w:unhideWhenUsed="1"/>
+    <w:lsdException w:name="Body Text First Indent 2" w:semiHidden="1" w:unhideWhenUsed="1"/>
+    <w:lsdException w:name="Note Heading" w:semiHidden="1" w:unhideWhenUsed="1"/>
+    <w:lsdException w:name="Body Text 2" w:semiHidden="1" w:unhideWhenUsed="1"/>
+    <w:lsdException w:name="Body Text 3" w:semiHidden="1" w:unhideWhenUsed="1"/>
+    <w:lsdException w:name="Body Text Indent 2" w:semiHidden="1" w:unhideWhenUsed="1"/>
+    <w:lsdException w:name="Body Text Indent 3" w:semiHidden="1" w:unhideWhenUsed="1"/>
+    <w:lsdException w:name="Block Text" w:semiHidden="1" w:unhideWhenUsed="1"/>
+    <w:lsdException w:name="Hyperlink" w:semiHidden="1" w:unhideWhenUsed="1"/>
+    <w:lsdException w:name="FollowedHyperlink" w:semiHidden="1" w:unhideWhenUsed="1"/>
+    <w:lsdException w:name="Strong" w:uiPriority="22" w:qFormat="1"/>
+    <w:lsdException w:name="Emphasis" w:uiPriority="20" w:qFormat="1"/>
+    <w:lsdException w:name="Document Map" w:semiHidden="1" w:unhideWhenUsed="1"/>
+    <w:lsdException w:name="Plain Text" w:semiHidden="1" w:unhideWhenUsed="1"/>
+    <w:lsdException w:name="E-mail Signature" w:semiHidden="1" w:unhideWhenUsed="1"/>
+    <w:lsdException w:name="HTML Top of Form" w:semiHidden="1" w:unhideWhenUsed="1"/>
+    <w:lsdException w:name="HTML Bottom of Form" w:semiHidden="1" w:unhideWhenUsed="1"/>
+    <w:lsdException w:name="Normal (Web)" w:semiHidden="1" w:unhideWhenUsed="1"/>
+    <w:lsdException w:name="HTML Acronym" w:semiHidden="1" w:unhideWhenUsed="1"/>
+    <w:lsdException w:name="HTML Address" w:semiHidden="1" w:unhideWhenUsed="1"/>
+    <w:lsdException w:name="HTML Cite" w:semiHidden="1" w:unhideWhenUsed="1"/>
+    <w:lsdException w:name="HTML Code" w:semiHidden="1" w:unhideWhenUsed="1"/>
+    <w:lsdException w:name="HTML Definition" w:semiHidden="1" w:unhideWhenUsed="1"/>
+    <w:lsdException w:name="HTML Keyboard" w:semiHidden="1" w:unhideWhenUsed="1"/>
+    <w:lsdException w:name="HTML Preformatted" w:semiHidden="1" w:unhideWhenUsed="1"/>
+    <w:lsdException w:name="HTML Sample" w:semiHidden="1" w:unhideWhenUsed="1"/>
+    <w:lsdException w:name="HTML Typewriter" w:semiHidden="1" w:unhideWhenUsed="1"/>
+    <w:lsdException w:name="HTML Variable" w:semiHidden="1" w:unhideWhenUsed="1"/>
+    <w:lsdException w:name="Normal Table" w:semiHidden="1" w:unhideWhenUsed="1"/>
+    <w:lsdException w:name="annotation subject" w:semiHidden="1" w:unhideWhenUsed="1"/>
+    <w:lsdException w:name="No List" w:semiHidden="1" w:unhideWhenUsed="1"/>
+    <w:lsdException w:name="Outline List 1" w:semiHidden="1" w:unhideWhenUsed="1"/>
+    <w:lsdException w:name="Outline List 2" w:semiHidden="1" w:unhideWhenUsed="1"/>
+    <w:lsdException w:name="Outline List 3" w:semiHidden="1" w:unhideWhenUsed="1"/>
+    <w:lsdException w:name="Table Simple 1" w:semiHidden="1" w:unhideWhenUsed="1"/>
+    <w:lsdException w:name="Table Simple 2" w:semiHidden="1" w:unhideWhenUsed="1"/>
+    <w:lsdException w:name="Table Simple 3" w:semiHidden="1" w:unhideWhenUsed="1"/>
+    <w:lsdException w:name="Table Classic 1" w:semiHidden="1" w:unhideWhenUsed="1"/>
+    <w:lsdException w:name="Table Classic 2" w:semiHidden="1" w:unhideWhenUsed="1"/>
+    <w:lsdException w:name="Table Classic 3" w:semiHidden="1" w:unhideWhenUsed="1"/>
+    <w:lsdException w:name="Table Classic 4" w:semiHidden="1" w:unhideWhenUsed="1"/>
+    <w:lsdException w:name="Table Colorful 1" w:semiHidden="1" w:unhideWhenUsed="1"/>
+    <w:lsdException w:name="Table Colorful 2" w:semiHidden="1" w:unhideWhenUsed="1"/>
+    <w:lsdException w:name="Table Colorful 3" w:semiHidden="1" w:unhideWhenUsed="1"/>
+    <w:lsdException w:name="Table Columns 1" w:semiHidden="1" w:unhideWhenUsed="1"/>
+    <w:lsdException w:name="Table Columns 2" w:semiHidden="1" w:unhideWhenUsed="1"/>
+    <w:lsdException w:name="Table Columns 3" w:semiHidden="1" w:unhideWhenUsed="1"/>
+    <w:lsdException w:name="Table Columns 4" w:semiHidden="1" w:unhideWhenUsed="1"/>
+    <w:lsdException w:name="Table Columns 5" w:semiHidden="1" w:unhideWhenUsed="1"/>
+    <w:lsdException w:name="Table Grid 1" w:semiHidden="1" w:unhideWhenUsed="1"/>
+    <w:lsdException w:name="Table Grid 2" w:semiHidden="1" w:unhideWhenUsed="1"/>
+    <w:lsdException w:name="Table Grid 3" w:semiHidden="1" w:unhideWhenUsed="1"/>
+    <w:lsdException w:name="Table Grid 4" w:semiHidden="1" w:unhideWhenUsed="1"/>
+    <w:lsdException w:name="Table Grid 5" w:semiHidden="1" w:unhideWhenUsed="1"/>
+    <w:lsdException w:name="Table Grid 6" w:semiHidden="1" w:unhideWhenUsed="1"/>
+    <w:lsdException w:name="Table Grid 7" w:semiHidden="1" w:unhideWhenUsed="1"/>
+    <w:lsdException w:name="Table Grid 8" w:semiHidden="1" w:unhideWhenUsed="1"/>
+    <w:lsdException w:name="Table List 1" w:semiHidden="1" w:unhideWhenUsed="1"/>
+    <w:lsdException w:name="Table List 2" w:semiHidden="1" w:unhideWhenUsed="1"/>
+    <w:lsdException w:name="Table List 3" w:semiHidden="1" w:unhideWhenUsed="1"/>
+    <w:lsdException w:name="Table List 4" w:semiHidden="1" w:unhideWhenUsed="1"/>
+    <w:lsdException w:name="Table List 5" w:semiHidden="1" w:unhideWhenUsed="1"/>
+    <w:lsdException w:name="Table List 6" w:semiHidden="1" w:unhideWhenUsed="1"/>
+    <w:lsdException w:name="Table List 7" w:semiHidden="1" w:unhideWhenUsed="1"/>
+    <w:lsdException w:name="Table List 8" w:semiHidden="1" w:unhideWhenUsed="1"/>
+    <w:lsdException w:name="Table 3D effects 1" w:semiHidden="1" w:unhideWhenUsed="1"/>
+    <w:lsdException w:name="Table 3D effects 2" w:semiHidden="1" w:unhideWhenUsed="1"/>
+    <w:lsdException w:name="Table 3D effects 3" w:semiHidden="1" w:unhideWhenUsed="1"/>
+    <w:lsdException w:name="Table Contemporary" w:semiHidden="1" w:unhideWhenUsed="1"/>
+    <w:lsdException w:name="Table Elegant" w:semiHidden="1" w:unhideWhenUsed="1"/>
+    <w:lsdException w:name="Table Professional" w:semiHidden="1" w:unhideWhenUsed="1"/>
+    <w:lsdException w:name="Table Subtle 1" w:semiHidden="1" w:unhideWhenUsed="1"/>
+    <w:lsdException w:name="Table Subtle 2" w:semiHidden="1" w:unhideWhenUsed="1"/>
+    <w:lsdException w:name="Table Web 1" w:semiHidden="1" w:unhideWhenUsed="1"/>
+    <w:lsdException w:name="Table Web 2" w:semiHidden="1" w:unhideWhenUsed="1"/>
+    <w:lsdException w:name="Table Web 3" w:semiHidden="1" w:unhideWhenUsed="1"/>
+    <w:lsdException w:name="Balloon Text" w:semiHidden="1" w:unhideWhenUsed="1"/>
+    <w:lsdException w:name="Table Grid" w:uiPriority="59"/>
+    <w:lsdException w:name="Table Theme" w:semiHidden="1" w:unhideWhenUsed="1"/>
+    <w:lsdException w:name="Placeholder Text" w:semiHidden="1"/>
+    <w:lsdException w:name="No Spacing" w:uiPriority="1" w:qFormat="1"/>
+    <w:lsdException w:name="Light Shading" w:uiPriority="60"/>
+    <w:lsdException w:name="Light List" w:uiPriority="61"/>
+    <w:lsdException w:name="Light Grid" w:uiPriority="62"/>
+    <w:lsdException w:name="Medium Shading 1" w:uiPriority="63"/>
+    <w:lsdException w:name="Medium Shading 2" w:uiPriority="64"/>
+    <w:lsdException w:name="Medium List 1" w:uiPriority="65"/>
+    <w:lsdException w:name="Medium List 2" w:uiPriority="66"/>
+    <w:lsdException w:name="Medium Grid 1" w:uiPriority="67"/>
+    <w:lsdException w:name="Medium Grid 2" w:uiPriority="68"/>
+    <w:lsdException w:name="Medium Grid 3" w:uiPriority="69"/>
+    <w:lsdException w:name="Dark List" w:uiPriority="70"/>
+    <w:lsdException w:name="Colorful Shading" w:uiPriority="71"/>
+    <w:lsdException w:name="Colorful List" w:uiPriority="72"/>
+    <w:lsdException w:name="Colorful Grid" w:uiPriority="73"/>
+    <w:lsdException w:name="Light Shading Accent 1" w:uiPriority="60"/>
+    <w:lsdException w:name="Light List Accent 1" w:uiPriority="61"/>
+    <w:lsdException w:name="Light Grid Accent 1" w:uiPriority="62"/>
+    <w:lsdException w:name="Medium Shading 1 Accent 1" w:uiPriority="63"/>
+    <w:lsdException w:name="Medium Shading 2 Accent 1" w:uiPriority="64"/>
+    <w:lsdException w:name="Medium List 1 Accent 1" w:uiPriority="65"/>
+    <w:lsdException w:name="Revision" w:semiHidden="1"/>
+    <w:lsdException w:name="List Paragraph" w:uiPriority="34" w:qFormat="1"/>
+    <w:lsdException w:name="Quote" w:uiPriority="29" w:qFormat="1"/>
+    <w:lsdException w:name="Intense Quote" w:uiPriority="30" w:qFormat="1"/>
+    <w:lsdException w:name="Medium List 2 Accent 1" w:uiPriority="66"/>
+    <w:lsdException w:name="Medium Grid 1 Accent 1" w:uiPriority="67"/>
+    <w:lsdException w:name="Medium Grid 2 Accent 1" w:uiPriority="68"/>
+    <w:lsdException w:name="Medium Grid 3 Accent 1" w:uiPriority="69"/>
+    <w:lsdException w:name="Dark List Accent 1" w:uiPriority="70"/>
+    <w:lsdException w:name="Colorful Shading Accent 1" w:uiPriority="71"/>
+    <w:lsdException w:name="Colorful List Accent 1" w:uiPriority="72"/>
+    <w:lsdException w:name="Colorful Grid Accent 1" w:uiPriority="73"/>
+    <w:lsdException w:name="Light Shading Accent 2" w:uiPriority="60"/>
+    <w:lsdException w:name="Light List Accent 2" w:uiPriority="61"/>
+    <w:lsdException w:name="Light Grid Accent 2" w:uiPriority="62"/>
+    <w:lsdException w:name="Medium Shading 1 Accent 2" w:uiPriority="63"/>
+    <w:lsdException w:name="Medium Shading 2 Accent 2" w:uiPriority="64"/>
+    <w:lsdException w:name="Medium List 1 Accent 2" w:uiPriority="65"/>
+    <w:lsdException w:name="Medium List 2 Accent 2" w:uiPriority="66"/>
+    <w:lsdException w:name="Medium Grid 1 Accent 2" w:uiPriority="67"/>
+    <w:lsdException w:name="Medium Grid 2 Accent 2" w:uiPriority="68"/>
+    <w:lsdException w:name="Medium Grid 3 Accent 2" w:uiPriority="69"/>
+    <w:lsdException w:name="Dark List Accent 2" w:uiPriority="70"/>
+    <w:lsdException w:name="Colorful Shading Accent 2" w:uiPriority="71"/>
+    <w:lsdException w:name="Colorful List Accent 2" w:uiPriority="72"/>
+    <w:lsdException w:name="Colorful Grid Accent 2" w:uiPriority="73"/>
+    <w:lsdException w:name="Light Shading Accent 3" w:uiPriority="60"/>
+    <w:lsdException w:name="Light List Accent 3" w:uiPriority="61"/>
+    <w:lsdException w:name="Light Grid Accent 3" w:uiPriority="62"/>
+    <w:lsdException w:name="Medium Shading 1 Accent 3" w:uiPriority="63"/>
+    <w:lsdException w:name="Medium Shading 2 Accent 3" w:uiPriority="64"/>
+    <w:lsdException w:name="Medium List 1 Accent 3" w:uiPriority="65"/>
+    <w:lsdException w:name="Medium List 2 Accent 3" w:uiPriority="66"/>
+    <w:lsdException w:name="Medium Grid 1 Accent 3" w:uiPriority="67"/>
+    <w:lsdException w:name="Medium Grid 2 Accent 3" w:uiPriority="68"/>
+    <w:lsdException w:name="Medium Grid 3 Accent 3" w:uiPriority="69"/>
+    <w:lsdException w:name="Dark List Accent 3" w:uiPriority="70"/>
+    <w:lsdException w:name="Colorful Shading Accent 3" w:uiPriority="71"/>
+    <w:lsdException w:name="Colorful List Accent 3" w:uiPriority="72"/>
+    <w:lsdException w:name="Colorful Grid Accent 3" w:uiPriority="73"/>
+    <w:lsdException w:name="Light Shading Accent 4" w:uiPriority="60"/>
+    <w:lsdException w:name="Light List Accent 4" w:uiPriority="61"/>
+    <w:lsdException w:name="Light Grid Accent 4" w:uiPriority="62"/>
+    <w:lsdException w:name="Medium Shading 1 Accent 4" w:uiPriority="63"/>
+    <w:lsdException w:name="Medium Shading 2 Accent 4" w:uiPriority="64"/>
+    <w:lsdException w:name="Medium List 1 Accent 4" w:uiPriority="65"/>
+    <w:lsdException w:name="Medium List 2 Accent 4" w:uiPriority="66"/>
+    <w:lsdException w:name="Medium Grid 1 Accent 4" w:uiPriority="67"/>
+    <w:lsdException w:name="Medium Grid 2 Accent 4" w:uiPriority="68"/>
+    <w:lsdException w:name="Medium Grid 3 Accent 4" w:uiPriority="69"/>
+    <w:lsdException w:name="Dark List Accent 4" w:uiPriority="70"/>
+    <w:lsdException w:name="Colorful Shading Accent 4" w:uiPriority="71"/>
+    <w:lsdException w:name="Colorful List Accent 4" w:uiPriority="72"/>
+    <w:lsdException w:name="Colorful Grid Accent 4" w:uiPriority="73"/>
+    <w:lsdException w:name="Light Shading Accent 5" w:uiPriority="60"/>
+    <w:lsdException w:name="Light List Accent 5" w:uiPriority="61"/>
+    <w:lsdException w:name="Light Grid Accent 5" w:uiPriority="62"/>
+    <w:lsdException w:name="Medium Shading 1 Accent 5" w:uiPriority="63"/>
+    <w:lsdException w:name="Medium Shading 2 Accent 5" w:uiPriority="64"/>
+    <w:lsdException w:name="Medium List 1 Accent 5" w:uiPriority="65"/>
+    <w:lsdException w:name="Medium List 2 Accent 5" w:uiPriority="66"/>
+    <w:lsdException w:name="Medium Grid 1 Accent 5" w:uiPriority="67"/>
+    <w:lsdException w:name="Medium Grid 2 Accent 5" w:uiPriority="68"/>
+    <w:lsdException w:name="Medium Grid 3 Accent 5" w:uiPriority="69"/>
+    <w:lsdException w:name="Dark List Accent 5" w:uiPriority="70"/>
+    <w:lsdException w:name="Colorful Shading Accent 5" w:uiPriority="71"/>
+    <w:lsdException w:name="Colorful List Accent 5" w:uiPriority="72"/>
+    <w:lsdException w:name="Colorful Grid Accent 5" w:uiPriority="73"/>
+    <w:lsdException w:name="Light Shading Accent 6" w:uiPriority="60"/>
+    <w:lsdException w:name="Light List Accent 6" w:uiPriority="61"/>
+    <w:lsdException w:name="Light Grid Accent 6" w:uiPriority="62"/>
+    <w:lsdException w:name="Medium Shading 1 Accent 6" w:uiPriority="63"/>
+    <w:lsdException w:name="Medium Shading 2 Accent 6" w:uiPriority="64"/>
+    <w:lsdException w:name="Medium List 1 Accent 6" w:uiPriority="65"/>
+    <w:lsdException w:name="Medium List 2 Accent 6" w:uiPriority="66"/>
+    <w:lsdException w:name="Medium Grid 1 Accent 6" w:uiPriority="67"/>
+    <w:lsdException w:name="Medium Grid 2 Accent 6" w:uiPriority="68"/>
+    <w:lsdException w:name="Medium Grid 3 Accent 6" w:uiPriority="69"/>
+    <w:lsdException w:name="Dark List Accent 6" w:uiPriority="70"/>
+    <w:lsdException w:name="Colorful Shading Accent 6" w:uiPriority="71"/>
+    <w:lsdException w:name="Colorful List Accent 6" w:uiPriority="72"/>
+    <w:lsdException w:name="Colorful Grid Accent 6" w:uiPriority="73"/>
+    <w:lsdException w:name="Subtle Emphasis" w:uiPriority="19" w:qFormat="1"/>
+    <w:lsdException w:name="Intense Emphasis" w:uiPriority="21" w:qFormat="1"/>
+    <w:lsdException w:name="Subtle Reference" w:uiPriority="31" w:qFormat="1"/>
+    <w:lsdException w:name="Intense Reference" w:uiPriority="32" w:qFormat="1"/>
+    <w:lsdException w:name="Book Title" w:uiPriority="33" w:qFormat="1"/>
+    <w:lsdException w:name="Bibliography" w:semiHidden="1" w:uiPriority="37" w:unhideWhenUsed="1"/>
+    <w:lsdException w:name="TOC Heading" w:semiHidden="1" w:uiPriority="39" w:unhideWhenUsed="1" w:qFormat="1"/>
+    <w:lsdException w:name="Grid Table 4" w:uiPriority="49"/>
+    <w:lsdException w:name="Grid Table 5 Dark" w:uiPriority="50"/>
+    <w:lsdException w:name="Grid Table 6 Colorful" w:uiPriority="51"/>
+    <w:lsdException w:name="Grid Table 7 Colorful" w:uiPriority="52"/>
+    <w:lsdException w:name="Grid Table 1 Light Accent 1" w:uiPriority="46"/>
+    <w:lsdException w:name="Grid Table 2 Accent 1" w:uiPriority="47"/>
+    <w:lsdException w:name="Grid Table 3 Accent 1" w:uiPriority="48"/>
+    <w:lsdException w:name="Grid Table 4 Accent 1" w:uiPriority="49"/>
+    <w:lsdException w:name="Grid Table 5 Dark Accent 1" w:uiPriority="50"/>
+    <w:lsdException w:name="Grid Table 6 Colorful Accent 1" w:uiPriority="51"/>
+    <w:lsdException w:name="Grid Table 7 Colorful Accent 1" w:uiPriority="52"/>
+    <w:lsdException w:name="Grid Table 1 Light Accent 2" w:uiPriority="46"/>
+    <w:lsdException w:name="Grid Table 2 Accent 2" w:uiPriority="47"/>
+    <w:lsdException w:name="Grid Table 3 Accent 2" w:uiPriority="48"/>
+    <w:lsdException w:name="Grid Table 4 Accent 2" w:uiPriority="49"/>
+    <w:lsdException w:name="Grid Table 5 Dark Accent 2" w:uiPriority="50"/>
+    <w:lsdException w:name="Grid Table 6 Colorful Accent 2" w:uiPriority="51"/>
+    <w:lsdException w:name="Grid Table 7 Colorful Accent 2" w:uiPriority="52"/>
+    <w:lsdException w:name="Grid Table 1 Light Accent 3" w:uiPriority="46"/>
+    <w:lsdException w:name="Grid Table 2 Accent 3" w:uiPriority="47"/>
+    <w:lsdException w:name="Grid Table 3 Accent 3" w:uiPriority="48"/>
+    <w:lsdException w:name="Grid Table 4 Accent 3" w:uiPriority="49"/>
+    <w:lsdException w:name="Grid Table 5 Dark Accent 3" w:uiPriority="50"/>
+    <w:lsdException w:name="Grid Table 6 Colorful Accent 3" w:uiPriority="51"/>
+    <w:lsdException w:name="Grid Table 7 Colorful Accent 3" w:uiPriority="52"/>
+    <w:lsdException w:name="Grid Table 1 Light Accent 4" w:uiPriority="46"/>
+    <w:lsdException w:name="Grid Table 2 Accent 4" w:uiPriority="47"/>
+    <w:lsdException w:name="Grid Table 3 Accent 4" w:uiPriority="48"/>
+    <w:lsdException w:name="Grid Table 4 Accent 4" w:uiPriority="49"/>
+    <w:lsdException w:name="Grid Table 5 Dark Accent 4" w:uiPriority="50"/>
+    <w:lsdException w:name="Grid Table 6 Colorful Accent 4" w:uiPriority="51"/>
+    <w:lsdException w:name="Grid Table 7 Colorful Accent 4" w:uiPriority="52"/>
+    <w:lsdException w:name="Grid Table 1 Light Accent 5" w:uiPriority="46"/>
+    <w:lsdException w:name="Grid Table 2 Accent 5" w:uiPriority="47"/>
+    <w:lsdException w:name="Grid Table 3 Accent 5" w:uiPriority="48"/>
+    <w:lsdException w:name="Grid Table 4 Accent 5" w:uiPriority="49"/>
+    <w:lsdException w:name="Grid Table 5 Dark Accent 5" w:uiPriority="50"/>
+    <w:lsdException w:name="Grid Table 6 Colorful Accent 5" w:uiPriority="51"/>
+    <w:lsdException w:name="Grid Table 7 Colorful Accent 5" w:uiPriority="52"/>
+    <w:lsdException w:name="Grid Table 1 Light Accent 6" w:uiPriority="46"/>
+    <w:lsdException w:name="Grid Table 2 Accent 6" w:uiPriority="47"/>
+    <w:lsdException w:name="Grid Table 3 Accent 6" w:uiPriority="48"/>
+    <w:lsdException w:name="Grid Table 4 Accent 6" w:uiPriority="49"/>
+    <w:lsdException w:name="Grid Table 5 Dark Accent 6" w:uiPriority="50"/>
+    <w:lsdException w:name="Grid Table 6 Colorful Accent 6" w:uiPriority="51"/>
+    <w:lsdException w:name="Grid Table 7 Colorful Accent 6" w:uiPriority="52"/>
+    <w:lsdException w:name="List Table 1 Light" w:uiPriority="46"/>
+    <w:lsdException w:name="List Table 2" w:uiPriority="47"/>
+    <w:lsdException w:name="List Table 3" w:uiPriority="48"/>
+    <w:lsdException w:name="List Table 4" w:uiPriority="49"/>
+    <w:lsdException w:name="List Table 5 Dark" w:uiPriority="50"/>
+    <w:lsdException w:name="List Table 6 Colorful" w:uiPriority="51"/>
+    <w:lsdException w:name="List Table 7 Colorful" w:uiPriority="52"/>
+    <w:lsdException w:name="List Table 1 Light Accent 1" w:uiPriority="46"/>
+    <w:lsdException w:name="List Table 2 Accent 1" w:uiPriority="47"/>
+    <w:lsdException w:name="List Table 3 Accent 1" w:uiPriority="48"/>
+    <w:lsdException w:name="List Table 4 Accent 1" w:uiPriority="49"/>
+    <w:lsdException w:name="List Table 5 Dark Accent 1" w:uiPriority="50"/>
+    <w:lsdException w:name="List Table 6 Colorful Accent 1" w:uiPriority="51"/>
+    <w:lsdException w:name="List Table 7 Colorful Accent 1" w:uiPriority="52"/>
+    <w:lsdException w:name="List Table 1 Light Accent 2" w:uiPriority="46"/>
+    <w:lsdException w:name="List Table 2 Accent 2" w:uiPriority="47"/>
+    <w:lsdException w:name="List Table 3 Accent 2" w:uiPriority="48"/>
+    <w:lsdException w:name="List Table 4 Accent 2" w:uiPriority="49"/>
+    <w:lsdException w:name="List Table 5 Dark Accent 2" w:uiPriority="50"/>
+    <w:lsdException w:name="List Table 6 Colorful Accent 2" w:uiPriority="51"/>
+    <w:lsdException w:name="List Table 7 Colorful Accent 2" w:uiPriority="52"/>
+    <w:lsdException w:name="List Table 1 Light Accent 3" w:uiPriority="46"/>
+    <w:lsdException w:name="List Table 2 Accent 3" w:uiPriority="47"/>
+    <w:lsdException w:name="List Table 3 Accent 3" w:uiPriority="48"/>
+    <w:lsdException w:name="List Table 4 Accent 3" w:uiPriority="49"/>
+    <w:lsdException w:name="List Table 5 Dark Accent 3" w:uiPriority="50"/>
+    <w:lsdException w:name="List Table 6 Colorful Accent 3" w:uiPriority="51"/>
+    <w:lsdException w:name="List Table 7 Colorful Accent 3" w:uiPriority="52"/>
+    <w:lsdException w:name="List Table 1 Light Accent 4" w:uiPriority="46"/>
+    <w:lsdException w:name="List Table 2 Accent 4" w:uiPriority="47"/>
+    <w:lsdException w:name="List Table 3 Accent 4" w:uiPriority="48"/>
+    <w:lsdException w:name="List Table 4 Accent 4" w:uiPriority="49"/>
+    <w:lsdException w:name="List Table 5 Dark Accent 4" w:uiPriority="50"/>
+    <w:lsdException w:name="List Table 6 Colorful Accent 4" w:uiPriority="51"/>
+    <w:lsdException w:name="List Table 7 Colorful Accent 4" w:uiPriority="52"/>
+    <w:lsdException w:name="List Table 1 Light Accent 5" w:uiPriority="46"/>
+    <w:lsdException w:name="List Table 2 Accent 5" w:uiPriority="47"/>
+    <w:lsdException w:name="List Table 3 Accent 5" w:uiPriority="48"/>
+    <w:lsdException w:name="List Table 4 Accent 5" w:uiPriority="49"/>
+    <w:lsdException w:name="List Table 5 Dark Accent 5" w:uiPriority="50"/>
+    <w:lsdException w:name="List Table 6 Colorful Accent 5" w:uiPriority="51"/>
+    <w:lsdException w:name="List Table 7 Colorful Accent 5" w:uiPriority="52"/>
+    <w:lsdException w:name="List Table 1 Light Accent 6" w:uiPriority="46"/>
+    <w:lsdException w:name="List Table 2 Accent 6" w:uiPriority="47"/>
+    <w:lsdException w:name="List Table 3 Accent 6" w:uiPriority="48"/>
+    <w:lsdException w:name="List Table 4 Accent 6" w:uiPriority="49"/>
+    <w:lsdException w:name="List Table 5 Dark Accent 6" w:uiPriority="50"/>
+    <w:lsdException w:name="List Table 6 Colorful Accent 6" w:uiPriority="51"/>
+    <w:lsdException w:name="List Table 7 Colorful Accent 6" w:uiPriority="52"/>
   </w:latentStyles>
   <w:style w:type="paragraph" w:default="1" w:styleId="Normal">
     <w:name w:val="Normal"/>
@@ -1068,8 +1550,8 @@
   </w:style>
   <w:style w:type="paragraph" w:styleId="Heading1">
     <w:name w:val="heading 1"/>
-    <w:basedOn w:val="normal0"/>
-    <w:next w:val="normal0"/>
+    <w:basedOn w:val="Normal1"/>
+    <w:next w:val="Normal1"/>
     <w:pPr>
       <w:keepNext/>
       <w:keepLines/>
@@ -1084,8 +1566,8 @@
   </w:style>
   <w:style w:type="paragraph" w:styleId="Heading2">
     <w:name w:val="heading 2"/>
-    <w:basedOn w:val="normal0"/>
-    <w:next w:val="normal0"/>
+    <w:basedOn w:val="Normal1"/>
+    <w:next w:val="Normal1"/>
     <w:pPr>
       <w:keepNext/>
       <w:keepLines/>
@@ -1101,8 +1583,8 @@
   </w:style>
   <w:style w:type="paragraph" w:styleId="Heading3">
     <w:name w:val="heading 3"/>
-    <w:basedOn w:val="normal0"/>
-    <w:next w:val="normal0"/>
+    <w:basedOn w:val="Normal1"/>
+    <w:next w:val="Normal1"/>
     <w:pPr>
       <w:keepNext/>
       <w:keepLines/>
@@ -1119,8 +1601,8 @@
   </w:style>
   <w:style w:type="paragraph" w:styleId="Heading4">
     <w:name w:val="heading 4"/>
-    <w:basedOn w:val="normal0"/>
-    <w:next w:val="normal0"/>
+    <w:basedOn w:val="Normal1"/>
+    <w:next w:val="Normal1"/>
     <w:pPr>
       <w:keepNext/>
       <w:keepLines/>
@@ -1136,8 +1618,8 @@
   </w:style>
   <w:style w:type="paragraph" w:styleId="Heading5">
     <w:name w:val="heading 5"/>
-    <w:basedOn w:val="normal0"/>
-    <w:next w:val="normal0"/>
+    <w:basedOn w:val="Normal1"/>
+    <w:next w:val="Normal1"/>
     <w:pPr>
       <w:keepNext/>
       <w:keepLines/>
@@ -1152,8 +1634,8 @@
   </w:style>
   <w:style w:type="paragraph" w:styleId="Heading6">
     <w:name w:val="heading 6"/>
-    <w:basedOn w:val="normal0"/>
-    <w:next w:val="normal0"/>
+    <w:basedOn w:val="Normal1"/>
+    <w:next w:val="Normal1"/>
     <w:pPr>
       <w:keepNext/>
       <w:keepLines/>
@@ -1194,13 +1676,13 @@
     <w:semiHidden/>
     <w:unhideWhenUsed/>
   </w:style>
-  <w:style w:type="paragraph" w:customStyle="1" w:styleId="normal0">
-    <w:name w:val="normal"/>
+  <w:style w:type="paragraph" w:customStyle="1" w:styleId="Normal1">
+    <w:name w:val="Normal1"/>
   </w:style>
   <w:style w:type="paragraph" w:styleId="Title">
     <w:name w:val="Title"/>
-    <w:basedOn w:val="normal0"/>
-    <w:next w:val="normal0"/>
+    <w:basedOn w:val="Normal1"/>
+    <w:next w:val="Normal1"/>
     <w:pPr>
       <w:keepNext/>
       <w:keepLines/>
@@ -1213,473 +1695,8 @@
   </w:style>
   <w:style w:type="paragraph" w:styleId="Subtitle">
     <w:name w:val="Subtitle"/>
-    <w:basedOn w:val="normal0"/>
-    <w:next w:val="normal0"/>
-    <w:pPr>
-      <w:keepNext/>
-      <w:keepLines/>
-      <w:spacing w:after="200"/>
-      <w:contextualSpacing/>
-    </w:pPr>
-    <w:rPr>
-      <w:rFonts w:ascii="Trebuchet MS" w:eastAsia="Trebuchet MS" w:hAnsi="Trebuchet MS" w:cs="Trebuchet MS"/>
-      <w:i/>
-      <w:color w:val="666666"/>
-      <w:sz w:val="26"/>
-    </w:rPr>
-  </w:style>
-  <w:style w:type="table" w:customStyle="1" w:styleId="a">
-    <w:basedOn w:val="TableNormal"/>
-    <w:tblPr>
-      <w:tblStyleRowBandSize w:val="1"/>
-      <w:tblStyleColBandSize w:val="1"/>
-      <w:tblInd w:w="0" w:type="dxa"/>
-      <w:tblCellMar>
-        <w:top w:w="0" w:type="dxa"/>
-        <w:left w:w="108" w:type="dxa"/>
-        <w:bottom w:w="0" w:type="dxa"/>
-        <w:right w:w="108" w:type="dxa"/>
-      </w:tblCellMar>
-    </w:tblPr>
-  </w:style>
-  <w:style w:type="table" w:customStyle="1" w:styleId="a0">
-    <w:basedOn w:val="TableNormal"/>
-    <w:tblPr>
-      <w:tblStyleRowBandSize w:val="1"/>
-      <w:tblStyleColBandSize w:val="1"/>
-      <w:tblInd w:w="0" w:type="dxa"/>
-      <w:tblCellMar>
-        <w:top w:w="0" w:type="dxa"/>
-        <w:left w:w="108" w:type="dxa"/>
-        <w:bottom w:w="0" w:type="dxa"/>
-        <w:right w:w="108" w:type="dxa"/>
-      </w:tblCellMar>
-    </w:tblPr>
-  </w:style>
-  <w:style w:type="table" w:customStyle="1" w:styleId="a1">
-    <w:basedOn w:val="TableNormal"/>
-    <w:tblPr>
-      <w:tblStyleRowBandSize w:val="1"/>
-      <w:tblStyleColBandSize w:val="1"/>
-      <w:tblInd w:w="0" w:type="dxa"/>
-      <w:tblCellMar>
-        <w:top w:w="0" w:type="dxa"/>
-        <w:left w:w="108" w:type="dxa"/>
-        <w:bottom w:w="0" w:type="dxa"/>
-        <w:right w:w="108" w:type="dxa"/>
-      </w:tblCellMar>
-    </w:tblPr>
-  </w:style>
-  <w:style w:type="table" w:customStyle="1" w:styleId="a2">
-    <w:basedOn w:val="TableNormal"/>
-    <w:tblPr>
-      <w:tblStyleRowBandSize w:val="1"/>
-      <w:tblStyleColBandSize w:val="1"/>
-      <w:tblInd w:w="0" w:type="dxa"/>
-      <w:tblCellMar>
-        <w:top w:w="0" w:type="dxa"/>
-        <w:left w:w="108" w:type="dxa"/>
-        <w:bottom w:w="0" w:type="dxa"/>
-        <w:right w:w="108" w:type="dxa"/>
-      </w:tblCellMar>
-    </w:tblPr>
-  </w:style>
-  <w:style w:type="table" w:customStyle="1" w:styleId="a3">
-    <w:basedOn w:val="TableNormal"/>
-    <w:tblPr>
-      <w:tblStyleRowBandSize w:val="1"/>
-      <w:tblStyleColBandSize w:val="1"/>
-      <w:tblInd w:w="0" w:type="dxa"/>
-      <w:tblCellMar>
-        <w:top w:w="0" w:type="dxa"/>
-        <w:left w:w="108" w:type="dxa"/>
-        <w:bottom w:w="0" w:type="dxa"/>
-        <w:right w:w="108" w:type="dxa"/>
-      </w:tblCellMar>
-    </w:tblPr>
-  </w:style>
-  <w:style w:type="table" w:customStyle="1" w:styleId="a4">
-    <w:basedOn w:val="TableNormal"/>
-    <w:tblPr>
-      <w:tblStyleRowBandSize w:val="1"/>
-      <w:tblStyleColBandSize w:val="1"/>
-      <w:tblInd w:w="0" w:type="dxa"/>
-      <w:tblCellMar>
-        <w:top w:w="0" w:type="dxa"/>
-        <w:left w:w="108" w:type="dxa"/>
-        <w:bottom w:w="0" w:type="dxa"/>
-        <w:right w:w="108" w:type="dxa"/>
-      </w:tblCellMar>
-    </w:tblPr>
-  </w:style>
-  <w:style w:type="table" w:customStyle="1" w:styleId="a5">
-    <w:basedOn w:val="TableNormal"/>
-    <w:tblPr>
-      <w:tblStyleRowBandSize w:val="1"/>
-      <w:tblStyleColBandSize w:val="1"/>
-      <w:tblInd w:w="0" w:type="dxa"/>
-      <w:tblCellMar>
-        <w:top w:w="0" w:type="dxa"/>
-        <w:left w:w="108" w:type="dxa"/>
-        <w:bottom w:w="0" w:type="dxa"/>
-        <w:right w:w="108" w:type="dxa"/>
-      </w:tblCellMar>
-    </w:tblPr>
-  </w:style>
-  <w:style w:type="table" w:customStyle="1" w:styleId="a6">
-    <w:basedOn w:val="TableNormal"/>
-    <w:tblPr>
-      <w:tblStyleRowBandSize w:val="1"/>
-      <w:tblStyleColBandSize w:val="1"/>
-      <w:tblInd w:w="0" w:type="dxa"/>
-      <w:tblCellMar>
-        <w:top w:w="0" w:type="dxa"/>
-        <w:left w:w="108" w:type="dxa"/>
-        <w:bottom w:w="0" w:type="dxa"/>
-        <w:right w:w="108" w:type="dxa"/>
-      </w:tblCellMar>
-    </w:tblPr>
-  </w:style>
-  <w:style w:type="table" w:customStyle="1" w:styleId="a7">
-    <w:basedOn w:val="TableNormal"/>
-    <w:tblPr>
-      <w:tblStyleRowBandSize w:val="1"/>
-      <w:tblStyleColBandSize w:val="1"/>
-      <w:tblInd w:w="0" w:type="dxa"/>
-      <w:tblCellMar>
-        <w:top w:w="0" w:type="dxa"/>
-        <w:left w:w="108" w:type="dxa"/>
-        <w:bottom w:w="0" w:type="dxa"/>
-        <w:right w:w="108" w:type="dxa"/>
-      </w:tblCellMar>
-    </w:tblPr>
-  </w:style>
-  <w:style w:type="table" w:customStyle="1" w:styleId="a8">
-    <w:basedOn w:val="TableNormal"/>
-    <w:tblPr>
-      <w:tblStyleRowBandSize w:val="1"/>
-      <w:tblStyleColBandSize w:val="1"/>
-      <w:tblInd w:w="0" w:type="dxa"/>
-      <w:tblCellMar>
-        <w:top w:w="0" w:type="dxa"/>
-        <w:left w:w="108" w:type="dxa"/>
-        <w:bottom w:w="0" w:type="dxa"/>
-        <w:right w:w="108" w:type="dxa"/>
-      </w:tblCellMar>
-    </w:tblPr>
-  </w:style>
-</w:styles>
-</file>
-
-<file path=word/stylesWithEffects.xml><?xml version="1.0" encoding="utf-8"?>
-<w:styles xmlns:wpc="http://schemas.microsoft.com/office/word/2010/wordprocessingCanvas" xmlns:mo="http://schemas.microsoft.com/office/mac/office/2008/main" xmlns:mc="http://schemas.openxmlformats.org/markup-compatibility/2006" xmlns:mv="urn:schemas-microsoft-com:mac:vml" xmlns:o="urn:schemas-microsoft-com:office:office" xmlns:r="http://schemas.openxmlformats.org/officeDocument/2006/relationships" xmlns:m="http://schemas.openxmlformats.org/officeDocument/2006/math" xmlns:v="urn:schemas-microsoft-com:vml" xmlns:wp14="http://schemas.microsoft.com/office/word/2010/wordprocessingDrawing" xmlns:wp="http://schemas.openxmlformats.org/drawingml/2006/wordprocessingDrawing" xmlns:w10="urn:schemas-microsoft-com:office:word" xmlns:w="http://schemas.openxmlformats.org/wordprocessingml/2006/main" xmlns:w14="http://schemas.microsoft.com/office/word/2010/wordml" xmlns:wpg="http://schemas.microsoft.com/office/word/2010/wordprocessingGroup" xmlns:wpi="http://schemas.microsoft.com/office/word/2010/wordprocessingInk" xmlns:wne="http://schemas.microsoft.com/office/word/2006/wordml" xmlns:wps="http://schemas.microsoft.com/office/word/2010/wordprocessingShape" mc:Ignorable="w14 wp14">
-  <w:docDefaults>
-    <w:rPrDefault>
-      <w:rPr>
-        <w:rFonts w:ascii="Arial" w:eastAsia="Arial" w:hAnsi="Arial" w:cs="Arial"/>
-        <w:color w:val="000000"/>
-        <w:sz w:val="22"/>
-        <w:lang w:val="en-US" w:eastAsia="en-US" w:bidi="ar-SA"/>
-      </w:rPr>
-    </w:rPrDefault>
-    <w:pPrDefault>
-      <w:pPr>
-        <w:spacing w:line="276" w:lineRule="auto"/>
-      </w:pPr>
-    </w:pPrDefault>
-  </w:docDefaults>
-  <w:latentStyles w:defLockedState="0" w:defUIPriority="99" w:defSemiHidden="1" w:defUnhideWhenUsed="1" w:defQFormat="0" w:count="276">
-    <w:lsdException w:name="Normal" w:semiHidden="0" w:uiPriority="0" w:unhideWhenUsed="0" w:qFormat="1"/>
-    <w:lsdException w:name="heading 1" w:semiHidden="0" w:uiPriority="9" w:unhideWhenUsed="0" w:qFormat="1"/>
-    <w:lsdException w:name="heading 2" w:uiPriority="9" w:qFormat="1"/>
-    <w:lsdException w:name="heading 3" w:uiPriority="9" w:qFormat="1"/>
-    <w:lsdException w:name="heading 4" w:uiPriority="9" w:qFormat="1"/>
-    <w:lsdException w:name="heading 5" w:uiPriority="9" w:qFormat="1"/>
-    <w:lsdException w:name="heading 6" w:uiPriority="9" w:qFormat="1"/>
-    <w:lsdException w:name="heading 7" w:uiPriority="9" w:qFormat="1"/>
-    <w:lsdException w:name="heading 8" w:uiPriority="9" w:qFormat="1"/>
-    <w:lsdException w:name="heading 9" w:uiPriority="9" w:qFormat="1"/>
-    <w:lsdException w:name="toc 1" w:uiPriority="39"/>
-    <w:lsdException w:name="toc 2" w:uiPriority="39"/>
-    <w:lsdException w:name="toc 3" w:uiPriority="39"/>
-    <w:lsdException w:name="toc 4" w:uiPriority="39"/>
-    <w:lsdException w:name="toc 5" w:uiPriority="39"/>
-    <w:lsdException w:name="toc 6" w:uiPriority="39"/>
-    <w:lsdException w:name="toc 7" w:uiPriority="39"/>
-    <w:lsdException w:name="toc 8" w:uiPriority="39"/>
-    <w:lsdException w:name="toc 9" w:uiPriority="39"/>
-    <w:lsdException w:name="caption" w:uiPriority="35" w:qFormat="1"/>
-    <w:lsdException w:name="Title" w:semiHidden="0" w:uiPriority="10" w:unhideWhenUsed="0" w:qFormat="1"/>
-    <w:lsdException w:name="Default Paragraph Font" w:uiPriority="1"/>
-    <w:lsdException w:name="Subtitle" w:semiHidden="0" w:uiPriority="11" w:unhideWhenUsed="0" w:qFormat="1"/>
-    <w:lsdException w:name="Strong" w:semiHidden="0" w:uiPriority="22" w:unhideWhenUsed="0" w:qFormat="1"/>
-    <w:lsdException w:name="Emphasis" w:semiHidden="0" w:uiPriority="20" w:unhideWhenUsed="0" w:qFormat="1"/>
-    <w:lsdException w:name="Table Grid" w:semiHidden="0" w:uiPriority="59" w:unhideWhenUsed="0"/>
-    <w:lsdException w:name="Placeholder Text" w:unhideWhenUsed="0"/>
-    <w:lsdException w:name="No Spacing" w:semiHidden="0" w:uiPriority="1" w:unhideWhenUsed="0" w:qFormat="1"/>
-    <w:lsdException w:name="Light Shading" w:semiHidden="0" w:uiPriority="60" w:unhideWhenUsed="0"/>
-    <w:lsdException w:name="Light List" w:semiHidden="0" w:uiPriority="61" w:unhideWhenUsed="0"/>
-    <w:lsdException w:name="Light Grid" w:semiHidden="0" w:uiPriority="62" w:unhideWhenUsed="0"/>
-    <w:lsdException w:name="Medium Shading 1" w:semiHidden="0" w:uiPriority="63" w:unhideWhenUsed="0"/>
-    <w:lsdException w:name="Medium Shading 2" w:semiHidden="0" w:uiPriority="64" w:unhideWhenUsed="0"/>
-    <w:lsdException w:name="Medium List 1" w:semiHidden="0" w:uiPriority="65" w:unhideWhenUsed="0"/>
-    <w:lsdException w:name="Medium List 2" w:semiHidden="0" w:uiPriority="66" w:unhideWhenUsed="0"/>
-    <w:lsdException w:name="Medium Grid 1" w:semiHidden="0" w:uiPriority="67" w:unhideWhenUsed="0"/>
-    <w:lsdException w:name="Medium Grid 2" w:semiHidden="0" w:uiPriority="68" w:unhideWhenUsed="0"/>
-    <w:lsdException w:name="Medium Grid 3" w:semiHidden="0" w:uiPriority="69" w:unhideWhenUsed="0"/>
-    <w:lsdException w:name="Dark List" w:semiHidden="0" w:uiPriority="70" w:unhideWhenUsed="0"/>
-    <w:lsdException w:name="Colorful Shading" w:semiHidden="0" w:uiPriority="71" w:unhideWhenUsed="0"/>
-    <w:lsdException w:name="Colorful List" w:semiHidden="0" w:uiPriority="72" w:unhideWhenUsed="0"/>
-    <w:lsdException w:name="Colorful Grid" w:semiHidden="0" w:uiPriority="73" w:unhideWhenUsed="0"/>
-    <w:lsdException w:name="Light Shading Accent 1" w:semiHidden="0" w:uiPriority="60" w:unhideWhenUsed="0"/>
-    <w:lsdException w:name="Light List Accent 1" w:semiHidden="0" w:uiPriority="61" w:unhideWhenUsed="0"/>
-    <w:lsdException w:name="Light Grid Accent 1" w:semiHidden="0" w:uiPriority="62" w:unhideWhenUsed="0"/>
-    <w:lsdException w:name="Medium Shading 1 Accent 1" w:semiHidden="0" w:uiPriority="63" w:unhideWhenUsed="0"/>
-    <w:lsdException w:name="Medium Shading 2 Accent 1" w:semiHidden="0" w:uiPriority="64" w:unhideWhenUsed="0"/>
-    <w:lsdException w:name="Medium List 1 Accent 1" w:semiHidden="0" w:uiPriority="65" w:unhideWhenUsed="0"/>
-    <w:lsdException w:name="Revision" w:unhideWhenUsed="0"/>
-    <w:lsdException w:name="List Paragraph" w:semiHidden="0" w:uiPriority="34" w:unhideWhenUsed="0" w:qFormat="1"/>
-    <w:lsdException w:name="Quote" w:semiHidden="0" w:uiPriority="29" w:unhideWhenUsed="0" w:qFormat="1"/>
-    <w:lsdException w:name="Intense Quote" w:semiHidden="0" w:uiPriority="30" w:unhideWhenUsed="0" w:qFormat="1"/>
-    <w:lsdException w:name="Medium List 2 Accent 1" w:semiHidden="0" w:uiPriority="66" w:unhideWhenUsed="0"/>
-    <w:lsdException w:name="Medium Grid 1 Accent 1" w:semiHidden="0" w:uiPriority="67" w:unhideWhenUsed="0"/>
-    <w:lsdException w:name="Medium Grid 2 Accent 1" w:semiHidden="0" w:uiPriority="68" w:unhideWhenUsed="0"/>
-    <w:lsdException w:name="Medium Grid 3 Accent 1" w:semiHidden="0" w:uiPriority="69" w:unhideWhenUsed="0"/>
-    <w:lsdException w:name="Dark List Accent 1" w:semiHidden="0" w:uiPriority="70" w:unhideWhenUsed="0"/>
-    <w:lsdException w:name="Colorful Shading Accent 1" w:semiHidden="0" w:uiPriority="71" w:unhideWhenUsed="0"/>
-    <w:lsdException w:name="Colorful List Accent 1" w:semiHidden="0" w:uiPriority="72" w:unhideWhenUsed="0"/>
-    <w:lsdException w:name="Colorful Grid Accent 1" w:semiHidden="0" w:uiPriority="73" w:unhideWhenUsed="0"/>
-    <w:lsdException w:name="Light Shading Accent 2" w:semiHidden="0" w:uiPriority="60" w:unhideWhenUsed="0"/>
-    <w:lsdException w:name="Light List Accent 2" w:semiHidden="0" w:uiPriority="61" w:unhideWhenUsed="0"/>
-    <w:lsdException w:name="Light Grid Accent 2" w:semiHidden="0" w:uiPriority="62" w:unhideWhenUsed="0"/>
-    <w:lsdException w:name="Medium Shading 1 Accent 2" w:semiHidden="0" w:uiPriority="63" w:unhideWhenUsed="0"/>
-    <w:lsdException w:name="Medium Shading 2 Accent 2" w:semiHidden="0" w:uiPriority="64" w:unhideWhenUsed="0"/>
-    <w:lsdException w:name="Medium List 1 Accent 2" w:semiHidden="0" w:uiPriority="65" w:unhideWhenUsed="0"/>
-    <w:lsdException w:name="Medium List 2 Accent 2" w:semiHidden="0" w:uiPriority="66" w:unhideWhenUsed="0"/>
-    <w:lsdException w:name="Medium Grid 1 Accent 2" w:semiHidden="0" w:uiPriority="67" w:unhideWhenUsed="0"/>
-    <w:lsdException w:name="Medium Grid 2 Accent 2" w:semiHidden="0" w:uiPriority="68" w:unhideWhenUsed="0"/>
-    <w:lsdException w:name="Medium Grid 3 Accent 2" w:semiHidden="0" w:uiPriority="69" w:unhideWhenUsed="0"/>
-    <w:lsdException w:name="Dark List Accent 2" w:semiHidden="0" w:uiPriority="70" w:unhideWhenUsed="0"/>
-    <w:lsdException w:name="Colorful Shading Accent 2" w:semiHidden="0" w:uiPriority="71" w:unhideWhenUsed="0"/>
-    <w:lsdException w:name="Colorful List Accent 2" w:semiHidden="0" w:uiPriority="72" w:unhideWhenUsed="0"/>
-    <w:lsdException w:name="Colorful Grid Accent 2" w:semiHidden="0" w:uiPriority="73" w:unhideWhenUsed="0"/>
-    <w:lsdException w:name="Light Shading Accent 3" w:semiHidden="0" w:uiPriority="60" w:unhideWhenUsed="0"/>
-    <w:lsdException w:name="Light List Accent 3" w:semiHidden="0" w:uiPriority="61" w:unhideWhenUsed="0"/>
-    <w:lsdException w:name="Light Grid Accent 3" w:semiHidden="0" w:uiPriority="62" w:unhideWhenUsed="0"/>
-    <w:lsdException w:name="Medium Shading 1 Accent 3" w:semiHidden="0" w:uiPriority="63" w:unhideWhenUsed="0"/>
-    <w:lsdException w:name="Medium Shading 2 Accent 3" w:semiHidden="0" w:uiPriority="64" w:unhideWhenUsed="0"/>
-    <w:lsdException w:name="Medium List 1 Accent 3" w:semiHidden="0" w:uiPriority="65" w:unhideWhenUsed="0"/>
-    <w:lsdException w:name="Medium List 2 Accent 3" w:semiHidden="0" w:uiPriority="66" w:unhideWhenUsed="0"/>
-    <w:lsdException w:name="Medium Grid 1 Accent 3" w:semiHidden="0" w:uiPriority="67" w:unhideWhenUsed="0"/>
-    <w:lsdException w:name="Medium Grid 2 Accent 3" w:semiHidden="0" w:uiPriority="68" w:unhideWhenUsed="0"/>
-    <w:lsdException w:name="Medium Grid 3 Accent 3" w:semiHidden="0" w:uiPriority="69" w:unhideWhenUsed="0"/>
-    <w:lsdException w:name="Dark List Accent 3" w:semiHidden="0" w:uiPriority="70" w:unhideWhenUsed="0"/>
-    <w:lsdException w:name="Colorful Shading Accent 3" w:semiHidden="0" w:uiPriority="71" w:unhideWhenUsed="0"/>
-    <w:lsdException w:name="Colorful List Accent 3" w:semiHidden="0" w:uiPriority="72" w:unhideWhenUsed="0"/>
-    <w:lsdException w:name="Colorful Grid Accent 3" w:semiHidden="0" w:uiPriority="73" w:unhideWhenUsed="0"/>
-    <w:lsdException w:name="Light Shading Accent 4" w:semiHidden="0" w:uiPriority="60" w:unhideWhenUsed="0"/>
-    <w:lsdException w:name="Light List Accent 4" w:semiHidden="0" w:uiPriority="61" w:unhideWhenUsed="0"/>
-    <w:lsdException w:name="Light Grid Accent 4" w:semiHidden="0" w:uiPriority="62" w:unhideWhenUsed="0"/>
-    <w:lsdException w:name="Medium Shading 1 Accent 4" w:semiHidden="0" w:uiPriority="63" w:unhideWhenUsed="0"/>
-    <w:lsdException w:name="Medium Shading 2 Accent 4" w:semiHidden="0" w:uiPriority="64" w:unhideWhenUsed="0"/>
-    <w:lsdException w:name="Medium List 1 Accent 4" w:semiHidden="0" w:uiPriority="65" w:unhideWhenUsed="0"/>
-    <w:lsdException w:name="Medium List 2 Accent 4" w:semiHidden="0" w:uiPriority="66" w:unhideWhenUsed="0"/>
-    <w:lsdException w:name="Medium Grid 1 Accent 4" w:semiHidden="0" w:uiPriority="67" w:unhideWhenUsed="0"/>
-    <w:lsdException w:name="Medium Grid 2 Accent 4" w:semiHidden="0" w:uiPriority="68" w:unhideWhenUsed="0"/>
-    <w:lsdException w:name="Medium Grid 3 Accent 4" w:semiHidden="0" w:uiPriority="69" w:unhideWhenUsed="0"/>
-    <w:lsdException w:name="Dark List Accent 4" w:semiHidden="0" w:uiPriority="70" w:unhideWhenUsed="0"/>
-    <w:lsdException w:name="Colorful Shading Accent 4" w:semiHidden="0" w:uiPriority="71" w:unhideWhenUsed="0"/>
-    <w:lsdException w:name="Colorful List Accent 4" w:semiHidden="0" w:uiPriority="72" w:unhideWhenUsed="0"/>
-    <w:lsdException w:name="Colorful Grid Accent 4" w:semiHidden="0" w:uiPriority="73" w:unhideWhenUsed="0"/>
-    <w:lsdException w:name="Light Shading Accent 5" w:semiHidden="0" w:uiPriority="60" w:unhideWhenUsed="0"/>
-    <w:lsdException w:name="Light List Accent 5" w:semiHidden="0" w:uiPriority="61" w:unhideWhenUsed="0"/>
-    <w:lsdException w:name="Light Grid Accent 5" w:semiHidden="0" w:uiPriority="62" w:unhideWhenUsed="0"/>
-    <w:lsdException w:name="Medium Shading 1 Accent 5" w:semiHidden="0" w:uiPriority="63" w:unhideWhenUsed="0"/>
-    <w:lsdException w:name="Medium Shading 2 Accent 5" w:semiHidden="0" w:uiPriority="64" w:unhideWhenUsed="0"/>
-    <w:lsdException w:name="Medium List 1 Accent 5" w:semiHidden="0" w:uiPriority="65" w:unhideWhenUsed="0"/>
-    <w:lsdException w:name="Medium List 2 Accent 5" w:semiHidden="0" w:uiPriority="66" w:unhideWhenUsed="0"/>
-    <w:lsdException w:name="Medium Grid 1 Accent 5" w:semiHidden="0" w:uiPriority="67" w:unhideWhenUsed="0"/>
-    <w:lsdException w:name="Medium Grid 2 Accent 5" w:semiHidden="0" w:uiPriority="68" w:unhideWhenUsed="0"/>
-    <w:lsdException w:name="Medium Grid 3 Accent 5" w:semiHidden="0" w:uiPriority="69" w:unhideWhenUsed="0"/>
-    <w:lsdException w:name="Dark List Accent 5" w:semiHidden="0" w:uiPriority="70" w:unhideWhenUsed="0"/>
-    <w:lsdException w:name="Colorful Shading Accent 5" w:semiHidden="0" w:uiPriority="71" w:unhideWhenUsed="0"/>
-    <w:lsdException w:name="Colorful List Accent 5" w:semiHidden="0" w:uiPriority="72" w:unhideWhenUsed="0"/>
-    <w:lsdException w:name="Colorful Grid Accent 5" w:semiHidden="0" w:uiPriority="73" w:unhideWhenUsed="0"/>
-    <w:lsdException w:name="Light Shading Accent 6" w:semiHidden="0" w:uiPriority="60" w:unhideWhenUsed="0"/>
-    <w:lsdException w:name="Light List Accent 6" w:semiHidden="0" w:uiPriority="61" w:unhideWhenUsed="0"/>
-    <w:lsdException w:name="Light Grid Accent 6" w:semiHidden="0" w:uiPriority="62" w:unhideWhenUsed="0"/>
-    <w:lsdException w:name="Medium Shading 1 Accent 6" w:semiHidden="0" w:uiPriority="63" w:unhideWhenUsed="0"/>
-    <w:lsdException w:name="Medium Shading 2 Accent 6" w:semiHidden="0" w:uiPriority="64" w:unhideWhenUsed="0"/>
-    <w:lsdException w:name="Medium List 1 Accent 6" w:semiHidden="0" w:uiPriority="65" w:unhideWhenUsed="0"/>
-    <w:lsdException w:name="Medium List 2 Accent 6" w:semiHidden="0" w:uiPriority="66" w:unhideWhenUsed="0"/>
-    <w:lsdException w:name="Medium Grid 1 Accent 6" w:semiHidden="0" w:uiPriority="67" w:unhideWhenUsed="0"/>
-    <w:lsdException w:name="Medium Grid 2 Accent 6" w:semiHidden="0" w:uiPriority="68" w:unhideWhenUsed="0"/>
-    <w:lsdException w:name="Medium Grid 3 Accent 6" w:semiHidden="0" w:uiPriority="69" w:unhideWhenUsed="0"/>
-    <w:lsdException w:name="Dark List Accent 6" w:semiHidden="0" w:uiPriority="70" w:unhideWhenUsed="0"/>
-    <w:lsdException w:name="Colorful Shading Accent 6" w:semiHidden="0" w:uiPriority="71" w:unhideWhenUsed="0"/>
-    <w:lsdException w:name="Colorful List Accent 6" w:semiHidden="0" w:uiPriority="72" w:unhideWhenUsed="0"/>
-    <w:lsdException w:name="Colorful Grid Accent 6" w:semiHidden="0" w:uiPriority="73" w:unhideWhenUsed="0"/>
-    <w:lsdException w:name="Subtle Emphasis" w:semiHidden="0" w:uiPriority="19" w:unhideWhenUsed="0" w:qFormat="1"/>
-    <w:lsdException w:name="Intense Emphasis" w:semiHidden="0" w:uiPriority="21" w:unhideWhenUsed="0" w:qFormat="1"/>
-    <w:lsdException w:name="Subtle Reference" w:semiHidden="0" w:uiPriority="31" w:unhideWhenUsed="0" w:qFormat="1"/>
-    <w:lsdException w:name="Intense Reference" w:semiHidden="0" w:uiPriority="32" w:unhideWhenUsed="0" w:qFormat="1"/>
-    <w:lsdException w:name="Book Title" w:semiHidden="0" w:uiPriority="33" w:unhideWhenUsed="0" w:qFormat="1"/>
-    <w:lsdException w:name="Bibliography" w:uiPriority="37"/>
-    <w:lsdException w:name="TOC Heading" w:uiPriority="39" w:qFormat="1"/>
-  </w:latentStyles>
-  <w:style w:type="paragraph" w:default="1" w:styleId="Normal">
-    <w:name w:val="Normal"/>
-    <w:qFormat/>
-  </w:style>
-  <w:style w:type="paragraph" w:styleId="Heading1">
-    <w:name w:val="heading 1"/>
-    <w:basedOn w:val="normal0"/>
-    <w:next w:val="normal0"/>
-    <w:pPr>
-      <w:keepNext/>
-      <w:keepLines/>
-      <w:spacing w:before="200"/>
-      <w:contextualSpacing/>
-      <w:outlineLvl w:val="0"/>
-    </w:pPr>
-    <w:rPr>
-      <w:rFonts w:ascii="Trebuchet MS" w:eastAsia="Trebuchet MS" w:hAnsi="Trebuchet MS" w:cs="Trebuchet MS"/>
-      <w:sz w:val="32"/>
-    </w:rPr>
-  </w:style>
-  <w:style w:type="paragraph" w:styleId="Heading2">
-    <w:name w:val="heading 2"/>
-    <w:basedOn w:val="normal0"/>
-    <w:next w:val="normal0"/>
-    <w:pPr>
-      <w:keepNext/>
-      <w:keepLines/>
-      <w:spacing w:before="200"/>
-      <w:contextualSpacing/>
-      <w:outlineLvl w:val="1"/>
-    </w:pPr>
-    <w:rPr>
-      <w:rFonts w:ascii="Trebuchet MS" w:eastAsia="Trebuchet MS" w:hAnsi="Trebuchet MS" w:cs="Trebuchet MS"/>
-      <w:b/>
-      <w:sz w:val="26"/>
-    </w:rPr>
-  </w:style>
-  <w:style w:type="paragraph" w:styleId="Heading3">
-    <w:name w:val="heading 3"/>
-    <w:basedOn w:val="normal0"/>
-    <w:next w:val="normal0"/>
-    <w:pPr>
-      <w:keepNext/>
-      <w:keepLines/>
-      <w:spacing w:before="160"/>
-      <w:contextualSpacing/>
-      <w:outlineLvl w:val="2"/>
-    </w:pPr>
-    <w:rPr>
-      <w:rFonts w:ascii="Trebuchet MS" w:eastAsia="Trebuchet MS" w:hAnsi="Trebuchet MS" w:cs="Trebuchet MS"/>
-      <w:b/>
-      <w:color w:val="666666"/>
-      <w:sz w:val="24"/>
-    </w:rPr>
-  </w:style>
-  <w:style w:type="paragraph" w:styleId="Heading4">
-    <w:name w:val="heading 4"/>
-    <w:basedOn w:val="normal0"/>
-    <w:next w:val="normal0"/>
-    <w:pPr>
-      <w:keepNext/>
-      <w:keepLines/>
-      <w:spacing w:before="160"/>
-      <w:contextualSpacing/>
-      <w:outlineLvl w:val="3"/>
-    </w:pPr>
-    <w:rPr>
-      <w:rFonts w:ascii="Trebuchet MS" w:eastAsia="Trebuchet MS" w:hAnsi="Trebuchet MS" w:cs="Trebuchet MS"/>
-      <w:color w:val="666666"/>
-      <w:u w:val="single"/>
-    </w:rPr>
-  </w:style>
-  <w:style w:type="paragraph" w:styleId="Heading5">
-    <w:name w:val="heading 5"/>
-    <w:basedOn w:val="normal0"/>
-    <w:next w:val="normal0"/>
-    <w:pPr>
-      <w:keepNext/>
-      <w:keepLines/>
-      <w:spacing w:before="160"/>
-      <w:contextualSpacing/>
-      <w:outlineLvl w:val="4"/>
-    </w:pPr>
-    <w:rPr>
-      <w:rFonts w:ascii="Trebuchet MS" w:eastAsia="Trebuchet MS" w:hAnsi="Trebuchet MS" w:cs="Trebuchet MS"/>
-      <w:color w:val="666666"/>
-    </w:rPr>
-  </w:style>
-  <w:style w:type="paragraph" w:styleId="Heading6">
-    <w:name w:val="heading 6"/>
-    <w:basedOn w:val="normal0"/>
-    <w:next w:val="normal0"/>
-    <w:pPr>
-      <w:keepNext/>
-      <w:keepLines/>
-      <w:spacing w:before="160"/>
-      <w:contextualSpacing/>
-      <w:outlineLvl w:val="5"/>
-    </w:pPr>
-    <w:rPr>
-      <w:rFonts w:ascii="Trebuchet MS" w:eastAsia="Trebuchet MS" w:hAnsi="Trebuchet MS" w:cs="Trebuchet MS"/>
-      <w:i/>
-      <w:color w:val="666666"/>
-    </w:rPr>
-  </w:style>
-  <w:style w:type="character" w:default="1" w:styleId="DefaultParagraphFont">
-    <w:name w:val="Default Paragraph Font"/>
-    <w:uiPriority w:val="1"/>
-    <w:semiHidden/>
-    <w:unhideWhenUsed/>
-  </w:style>
-  <w:style w:type="table" w:default="1" w:styleId="TableNormal">
-    <w:name w:val="Normal Table"/>
-    <w:uiPriority w:val="99"/>
-    <w:semiHidden/>
-    <w:unhideWhenUsed/>
-    <w:tblPr>
-      <w:tblInd w:w="0" w:type="dxa"/>
-      <w:tblCellMar>
-        <w:top w:w="0" w:type="dxa"/>
-        <w:left w:w="108" w:type="dxa"/>
-        <w:bottom w:w="0" w:type="dxa"/>
-        <w:right w:w="108" w:type="dxa"/>
-      </w:tblCellMar>
-    </w:tblPr>
-  </w:style>
-  <w:style w:type="numbering" w:default="1" w:styleId="NoList">
-    <w:name w:val="No List"/>
-    <w:uiPriority w:val="99"/>
-    <w:semiHidden/>
-    <w:unhideWhenUsed/>
-  </w:style>
-  <w:style w:type="paragraph" w:customStyle="1" w:styleId="normal0">
-    <w:name w:val="normal"/>
-  </w:style>
-  <w:style w:type="paragraph" w:styleId="Title">
-    <w:name w:val="Title"/>
-    <w:basedOn w:val="normal0"/>
-    <w:next w:val="normal0"/>
-    <w:pPr>
-      <w:keepNext/>
-      <w:keepLines/>
-      <w:contextualSpacing/>
-    </w:pPr>
-    <w:rPr>
-      <w:rFonts w:ascii="Trebuchet MS" w:eastAsia="Trebuchet MS" w:hAnsi="Trebuchet MS" w:cs="Trebuchet MS"/>
-      <w:sz w:val="42"/>
-    </w:rPr>
-  </w:style>
-  <w:style w:type="paragraph" w:styleId="Subtitle">
-    <w:name w:val="Subtitle"/>
-    <w:basedOn w:val="normal0"/>
-    <w:next w:val="normal0"/>
+    <w:basedOn w:val="Normal1"/>
+    <w:next w:val="Normal1"/>
     <w:pPr>
       <w:keepNext/>
       <w:keepLines/>

</xml_diff>